<commit_message>
Further advancemens in audience analysis
</commit_message>
<xml_diff>
--- a/Group Project/1 - Audience analysis.docx
+++ b/Group Project/1 - Audience analysis.docx
@@ -10,6 +10,7 @@
       </w:pPr>
       <w:r>
         <w:rPr>
+          <w:noProof/>
           <w:lang w:val="en-US"/>
         </w:rPr>
         <w:drawing>
@@ -389,7 +390,7 @@
         <w:rPr>
           <w:lang w:val="en-US"/>
         </w:rPr>
-        <w:t xml:space="preserve"> (some traits I thought there)</w:t>
+        <w:t>, which can allows to build the buyer personas.</w:t>
       </w:r>
     </w:p>
     <w:p>
@@ -644,11 +645,780 @@
     <w:p>
       <w:pPr>
         <w:rPr>
+          <w:u w:val="single"/>
+          <w:lang w:val="en-US"/>
+        </w:rPr>
+      </w:pPr>
+      <w:r>
+        <w:rPr>
+          <w:u w:val="single"/>
+          <w:lang w:val="en-US"/>
+        </w:rPr>
+        <w:t>Communication objectives</w:t>
+      </w:r>
+    </w:p>
+    <w:p>
+      <w:pPr>
+        <w:rPr>
+          <w:lang w:val="en-US"/>
+        </w:rPr>
+      </w:pPr>
+      <w:r>
+        <w:rPr>
+          <w:lang w:val="en-US"/>
+        </w:rPr>
+        <w:t xml:space="preserve">There are 2 objectives for this challenge: </w:t>
+      </w:r>
+    </w:p>
+    <w:p>
+      <w:pPr>
+        <w:pStyle w:val="Paragrafoelenco"/>
+        <w:numPr>
+          <w:ilvl w:val="0"/>
+          <w:numId w:val="6"/>
+        </w:numPr>
+        <w:rPr>
           <w:b/>
           <w:bCs/>
           <w:lang w:val="en-US"/>
         </w:rPr>
       </w:pPr>
+      <w:r>
+        <w:rPr>
+          <w:lang w:val="en-US"/>
+        </w:rPr>
+        <w:t>To</w:t>
+      </w:r>
+      <w:r>
+        <w:rPr>
+          <w:lang w:val="en-US"/>
+        </w:rPr>
+        <w:t xml:space="preserve"> drastically increase brand awareness</w:t>
+      </w:r>
+    </w:p>
+    <w:p>
+      <w:pPr>
+        <w:pStyle w:val="Paragrafoelenco"/>
+        <w:numPr>
+          <w:ilvl w:val="1"/>
+          <w:numId w:val="6"/>
+        </w:numPr>
+        <w:rPr>
+          <w:b/>
+          <w:bCs/>
+          <w:lang w:val="en-US"/>
+        </w:rPr>
+      </w:pPr>
+      <w:r>
+        <w:rPr>
+          <w:lang w:val="en-US"/>
+        </w:rPr>
+        <w:t>Presence on the main B2B social channel (Linked</w:t>
+      </w:r>
+      <w:r>
+        <w:rPr>
+          <w:lang w:val="en-US"/>
+        </w:rPr>
+        <w:t>I</w:t>
+      </w:r>
+      <w:r>
+        <w:rPr>
+          <w:lang w:val="en-US"/>
+        </w:rPr>
+        <w:t>n</w:t>
+      </w:r>
+      <w:r>
+        <w:rPr>
+          <w:lang w:val="en-US"/>
+        </w:rPr>
+        <w:t>)</w:t>
+      </w:r>
+    </w:p>
+    <w:p>
+      <w:pPr>
+        <w:pStyle w:val="Paragrafoelenco"/>
+        <w:numPr>
+          <w:ilvl w:val="1"/>
+          <w:numId w:val="6"/>
+        </w:numPr>
+        <w:rPr>
+          <w:b/>
+          <w:bCs/>
+          <w:lang w:val="en-US"/>
+        </w:rPr>
+      </w:pPr>
+      <w:r>
+        <w:rPr>
+          <w:lang w:val="en-US"/>
+        </w:rPr>
+        <w:t>Identification and staffing of a series of trade fairs and industry events for the current year</w:t>
+      </w:r>
+      <w:r>
+        <w:rPr>
+          <w:lang w:val="en-US"/>
+        </w:rPr>
+        <w:t>, while creating gadgets</w:t>
+      </w:r>
+    </w:p>
+    <w:p>
+      <w:pPr>
+        <w:pStyle w:val="Paragrafoelenco"/>
+        <w:numPr>
+          <w:ilvl w:val="1"/>
+          <w:numId w:val="6"/>
+        </w:numPr>
+        <w:rPr>
+          <w:b/>
+          <w:bCs/>
+          <w:lang w:val="en-US"/>
+        </w:rPr>
+      </w:pPr>
+      <w:r>
+        <w:rPr>
+          <w:lang w:val="en-US"/>
+        </w:rPr>
+        <w:t>Creation of a simple website is in progress while awaiting the release of the final version</w:t>
+      </w:r>
+      <w:r>
+        <w:rPr>
+          <w:lang w:val="en-US"/>
+        </w:rPr>
+        <w:t xml:space="preserve"> using external companies</w:t>
+      </w:r>
+    </w:p>
+    <w:p>
+      <w:pPr>
+        <w:pStyle w:val="Paragrafoelenco"/>
+        <w:numPr>
+          <w:ilvl w:val="1"/>
+          <w:numId w:val="6"/>
+        </w:numPr>
+        <w:rPr>
+          <w:b/>
+          <w:bCs/>
+          <w:lang w:val="en-US"/>
+        </w:rPr>
+      </w:pPr>
+      <w:r>
+        <w:rPr>
+          <w:lang w:val="en-US"/>
+        </w:rPr>
+        <w:t>Communication with UniPD</w:t>
+      </w:r>
+    </w:p>
+    <w:p>
+      <w:pPr>
+        <w:pStyle w:val="Paragrafoelenco"/>
+        <w:numPr>
+          <w:ilvl w:val="1"/>
+          <w:numId w:val="6"/>
+        </w:numPr>
+        <w:rPr>
+          <w:b/>
+          <w:bCs/>
+          <w:lang w:val="en-US"/>
+        </w:rPr>
+      </w:pPr>
+      <w:r>
+        <w:rPr>
+          <w:lang w:val="en-US"/>
+        </w:rPr>
+        <w:t>Identification and participation in events, while creating content plans</w:t>
+      </w:r>
+    </w:p>
+    <w:p>
+      <w:pPr>
+        <w:pStyle w:val="Paragrafoelenco"/>
+        <w:numPr>
+          <w:ilvl w:val="0"/>
+          <w:numId w:val="6"/>
+        </w:numPr>
+        <w:rPr>
+          <w:b/>
+          <w:bCs/>
+          <w:lang w:val="en-US"/>
+        </w:rPr>
+      </w:pPr>
+      <w:r>
+        <w:rPr>
+          <w:lang w:val="en-US"/>
+        </w:rPr>
+        <w:t>To increase Mobisec's authority in the cybersecurity sector</w:t>
+      </w:r>
+    </w:p>
+    <w:p>
+      <w:pPr>
+        <w:rPr>
+          <w:lang w:val="en-US"/>
+        </w:rPr>
+      </w:pPr>
+      <w:r>
+        <w:rPr>
+          <w:lang w:val="en-US"/>
+        </w:rPr>
+        <w:t>So, given we don’t have that much data about Mobisec, let’s try to “look around” and gather data on possible similar companies (we don’t say competitors here because this is not the market research challenge). We might use this as general points:</w:t>
+      </w:r>
+    </w:p>
+    <w:p>
+      <w:pPr>
+        <w:pStyle w:val="Paragrafoelenco"/>
+        <w:numPr>
+          <w:ilvl w:val="0"/>
+          <w:numId w:val="17"/>
+        </w:numPr>
+        <w:rPr>
+          <w:lang w:val="en-US"/>
+        </w:rPr>
+      </w:pPr>
+      <w:r>
+        <w:rPr>
+          <w:lang w:val="en-US"/>
+        </w:rPr>
+        <w:t>Conduct Audience Surveys or Interviews</w:t>
+      </w:r>
+    </w:p>
+    <w:p>
+      <w:pPr>
+        <w:pStyle w:val="Paragrafoelenco"/>
+        <w:numPr>
+          <w:ilvl w:val="0"/>
+          <w:numId w:val="17"/>
+        </w:numPr>
+        <w:rPr>
+          <w:lang w:val="en-US"/>
+        </w:rPr>
+      </w:pPr>
+      <w:r>
+        <w:rPr>
+          <w:lang w:val="en-US"/>
+        </w:rPr>
+        <w:t>Collect and Analyze Market Data</w:t>
+      </w:r>
+    </w:p>
+    <w:p>
+      <w:pPr>
+        <w:pStyle w:val="Paragrafoelenco"/>
+        <w:numPr>
+          <w:ilvl w:val="0"/>
+          <w:numId w:val="17"/>
+        </w:numPr>
+        <w:rPr>
+          <w:lang w:val="en-US"/>
+        </w:rPr>
+      </w:pPr>
+      <w:r>
+        <w:rPr>
+          <w:lang w:val="en-US"/>
+        </w:rPr>
+        <w:t>Define Buyer Personas</w:t>
+      </w:r>
+    </w:p>
+    <w:p>
+      <w:pPr>
+        <w:pStyle w:val="Paragrafoelenco"/>
+        <w:numPr>
+          <w:ilvl w:val="0"/>
+          <w:numId w:val="17"/>
+        </w:numPr>
+        <w:rPr>
+          <w:lang w:val="en-US"/>
+        </w:rPr>
+      </w:pPr>
+      <w:r>
+        <w:rPr>
+          <w:lang w:val="en-US"/>
+        </w:rPr>
+        <w:t>Competitive Analysis</w:t>
+      </w:r>
+    </w:p>
+    <w:p>
+      <w:pPr>
+        <w:pStyle w:val="Paragrafoelenco"/>
+        <w:numPr>
+          <w:ilvl w:val="0"/>
+          <w:numId w:val="17"/>
+        </w:numPr>
+        <w:rPr>
+          <w:lang w:val="en-US"/>
+        </w:rPr>
+      </w:pPr>
+      <w:r>
+        <w:rPr>
+          <w:lang w:val="en-US"/>
+        </w:rPr>
+        <w:t>Content Analysis</w:t>
+      </w:r>
+    </w:p>
+    <w:p>
+      <w:pPr>
+        <w:pStyle w:val="Paragrafoelenco"/>
+        <w:numPr>
+          <w:ilvl w:val="0"/>
+          <w:numId w:val="17"/>
+        </w:numPr>
+        <w:rPr>
+          <w:lang w:val="en-US"/>
+        </w:rPr>
+      </w:pPr>
+      <w:r>
+        <w:rPr>
+          <w:lang w:val="en-US"/>
+        </w:rPr>
+        <w:t>Content Gap Analysis</w:t>
+      </w:r>
+    </w:p>
+    <w:p>
+      <w:pPr>
+        <w:pStyle w:val="Paragrafoelenco"/>
+        <w:numPr>
+          <w:ilvl w:val="0"/>
+          <w:numId w:val="17"/>
+        </w:numPr>
+        <w:rPr>
+          <w:lang w:val="en-US"/>
+        </w:rPr>
+      </w:pPr>
+      <w:r>
+        <w:rPr>
+          <w:lang w:val="en-US"/>
+        </w:rPr>
+        <w:t>Segmentation Strategies</w:t>
+      </w:r>
+    </w:p>
+    <w:p>
+      <w:pPr>
+        <w:pStyle w:val="Paragrafoelenco"/>
+        <w:numPr>
+          <w:ilvl w:val="0"/>
+          <w:numId w:val="17"/>
+        </w:numPr>
+        <w:rPr>
+          <w:lang w:val="en-US"/>
+        </w:rPr>
+      </w:pPr>
+      <w:r>
+        <w:rPr>
+          <w:lang w:val="en-US"/>
+        </w:rPr>
+        <w:t>Marketing and Communication Channels:</w:t>
+      </w:r>
+    </w:p>
+    <w:p>
+      <w:pPr>
+        <w:pStyle w:val="Paragrafoelenco"/>
+        <w:numPr>
+          <w:ilvl w:val="0"/>
+          <w:numId w:val="17"/>
+        </w:numPr>
+        <w:rPr>
+          <w:lang w:val="en-US"/>
+        </w:rPr>
+      </w:pPr>
+      <w:r>
+        <w:rPr>
+          <w:lang w:val="en-US"/>
+        </w:rPr>
+        <w:t>Continuous Feedback Loop</w:t>
+      </w:r>
+    </w:p>
+    <w:p>
+      <w:pPr>
+        <w:rPr>
+          <w:lang w:val="en-US"/>
+        </w:rPr>
+      </w:pPr>
+      <w:r>
+        <w:rPr>
+          <w:lang w:val="en-US"/>
+        </w:rPr>
+        <w:t>Possible companies of reference</w:t>
+      </w:r>
+      <w:r>
+        <w:rPr>
+          <w:lang w:val="en-US"/>
+        </w:rPr>
+        <w:t xml:space="preserve"> and customers which can be analyzed</w:t>
+      </w:r>
+      <w:r>
+        <w:rPr>
+          <w:lang w:val="en-US"/>
+        </w:rPr>
+        <w:t>:</w:t>
+      </w:r>
+    </w:p>
+    <w:p>
+      <w:pPr>
+        <w:pStyle w:val="Paragrafoelenco"/>
+        <w:numPr>
+          <w:ilvl w:val="0"/>
+          <w:numId w:val="18"/>
+        </w:numPr>
+        <w:rPr>
+          <w:lang w:val="en-US"/>
+        </w:rPr>
+      </w:pPr>
+      <w:r>
+        <w:rPr>
+          <w:lang w:val="en-US"/>
+        </w:rPr>
+        <w:t>Check Point Software Technologies</w:t>
+      </w:r>
+    </w:p>
+    <w:p>
+      <w:pPr>
+        <w:pStyle w:val="Paragrafoelenco"/>
+        <w:numPr>
+          <w:ilvl w:val="1"/>
+          <w:numId w:val="18"/>
+        </w:numPr>
+        <w:rPr>
+          <w:lang w:val="en-US"/>
+        </w:rPr>
+      </w:pPr>
+      <w:hyperlink r:id="rId6" w:history="1">
+        <w:r>
+          <w:rPr>
+            <w:rStyle w:val="Collegamentoipertestuale"/>
+            <w:lang w:val="en-US"/>
+          </w:rPr>
+          <w:t>https://partnerlocator.checkpoint.com/</w:t>
+        </w:r>
+      </w:hyperlink>
+      <w:r>
+        <w:rPr>
+          <w:lang w:val="en-US"/>
+        </w:rPr>
+        <w:t xml:space="preserve"> </w:t>
+      </w:r>
+    </w:p>
+    <w:p>
+      <w:pPr>
+        <w:pStyle w:val="Paragrafoelenco"/>
+        <w:numPr>
+          <w:ilvl w:val="0"/>
+          <w:numId w:val="18"/>
+        </w:numPr>
+        <w:rPr>
+          <w:lang w:val="en-US"/>
+        </w:rPr>
+      </w:pPr>
+      <w:r>
+        <w:rPr>
+          <w:lang w:val="en-US"/>
+        </w:rPr>
+        <w:t>Zimperium</w:t>
+      </w:r>
+    </w:p>
+    <w:p>
+      <w:pPr>
+        <w:pStyle w:val="Paragrafoelenco"/>
+        <w:numPr>
+          <w:ilvl w:val="1"/>
+          <w:numId w:val="18"/>
+        </w:numPr>
+        <w:rPr>
+          <w:lang w:val="en-US"/>
+        </w:rPr>
+      </w:pPr>
+      <w:hyperlink r:id="rId7" w:history="1">
+        <w:r>
+          <w:rPr>
+            <w:rStyle w:val="Collegamentoipertestuale"/>
+            <w:lang w:val="en-US"/>
+          </w:rPr>
+          <w:t>https://www.zimperium.com/partners/</w:t>
+        </w:r>
+      </w:hyperlink>
+      <w:r>
+        <w:rPr>
+          <w:lang w:val="en-US"/>
+        </w:rPr>
+        <w:t xml:space="preserve"> </w:t>
+      </w:r>
+    </w:p>
+    <w:p>
+      <w:pPr>
+        <w:pStyle w:val="Paragrafoelenco"/>
+        <w:numPr>
+          <w:ilvl w:val="1"/>
+          <w:numId w:val="18"/>
+        </w:numPr>
+        <w:rPr>
+          <w:lang w:val="en-US"/>
+        </w:rPr>
+      </w:pPr>
+      <w:hyperlink r:id="rId8" w:history="1">
+        <w:r>
+          <w:rPr>
+            <w:rStyle w:val="Collegamentoipertestuale"/>
+            <w:lang w:val="en-US"/>
+          </w:rPr>
+          <w:t>https://www.zimperium.com/channels/</w:t>
+        </w:r>
+      </w:hyperlink>
+      <w:r>
+        <w:rPr>
+          <w:lang w:val="en-US"/>
+        </w:rPr>
+        <w:t xml:space="preserve"> </w:t>
+      </w:r>
+    </w:p>
+    <w:p>
+      <w:pPr>
+        <w:pStyle w:val="Paragrafoelenco"/>
+        <w:numPr>
+          <w:ilvl w:val="0"/>
+          <w:numId w:val="18"/>
+        </w:numPr>
+        <w:rPr>
+          <w:lang w:val="en-US"/>
+        </w:rPr>
+      </w:pPr>
+      <w:r>
+        <w:rPr>
+          <w:lang w:val="en-US"/>
+        </w:rPr>
+        <w:t>Trend Micro</w:t>
+      </w:r>
+    </w:p>
+    <w:p>
+      <w:pPr>
+        <w:pStyle w:val="Paragrafoelenco"/>
+        <w:numPr>
+          <w:ilvl w:val="1"/>
+          <w:numId w:val="18"/>
+        </w:numPr>
+        <w:rPr>
+          <w:lang w:val="en-US"/>
+        </w:rPr>
+      </w:pPr>
+      <w:hyperlink r:id="rId9" w:history="1">
+        <w:r>
+          <w:rPr>
+            <w:rStyle w:val="Collegamentoipertestuale"/>
+            <w:lang w:val="en-US"/>
+          </w:rPr>
+          <w:t>https://www.trendmicro.com/it_it/about/customer-stories.html</w:t>
+        </w:r>
+      </w:hyperlink>
+      <w:r>
+        <w:rPr>
+          <w:lang w:val="en-US"/>
+        </w:rPr>
+        <w:t xml:space="preserve"> </w:t>
+      </w:r>
+    </w:p>
+    <w:p>
+      <w:pPr>
+        <w:pStyle w:val="Paragrafoelenco"/>
+        <w:numPr>
+          <w:ilvl w:val="0"/>
+          <w:numId w:val="18"/>
+        </w:numPr>
+        <w:rPr>
+          <w:lang w:val="en-US"/>
+        </w:rPr>
+      </w:pPr>
+      <w:r>
+        <w:rPr>
+          <w:lang w:val="en-US"/>
+        </w:rPr>
+        <w:t>Lookout</w:t>
+      </w:r>
+    </w:p>
+    <w:p>
+      <w:pPr>
+        <w:pStyle w:val="Paragrafoelenco"/>
+        <w:numPr>
+          <w:ilvl w:val="0"/>
+          <w:numId w:val="18"/>
+        </w:numPr>
+        <w:rPr>
+          <w:lang w:val="en-US"/>
+        </w:rPr>
+      </w:pPr>
+      <w:r>
+        <w:rPr>
+          <w:lang w:val="en-US"/>
+        </w:rPr>
+        <w:t>Pradeo</w:t>
+      </w:r>
+    </w:p>
+    <w:p>
+      <w:pPr>
+        <w:pStyle w:val="Paragrafoelenco"/>
+        <w:numPr>
+          <w:ilvl w:val="1"/>
+          <w:numId w:val="18"/>
+        </w:numPr>
+        <w:rPr>
+          <w:lang w:val="en-US"/>
+        </w:rPr>
+      </w:pPr>
+      <w:hyperlink r:id="rId10" w:history="1">
+        <w:r>
+          <w:rPr>
+            <w:rStyle w:val="Collegamentoipertestuale"/>
+            <w:lang w:val="en-US"/>
+          </w:rPr>
+          <w:t>https://www.pradeo.com/it-IT/rete-partner</w:t>
+        </w:r>
+      </w:hyperlink>
+      <w:r>
+        <w:rPr>
+          <w:lang w:val="en-US"/>
+        </w:rPr>
+        <w:t xml:space="preserve"> </w:t>
+      </w:r>
+    </w:p>
+    <w:p>
+      <w:pPr>
+        <w:pStyle w:val="Paragrafoelenco"/>
+        <w:numPr>
+          <w:ilvl w:val="0"/>
+          <w:numId w:val="18"/>
+        </w:numPr>
+        <w:rPr>
+          <w:lang w:val="en-US"/>
+        </w:rPr>
+      </w:pPr>
+      <w:r>
+        <w:rPr>
+          <w:lang w:val="en-US"/>
+        </w:rPr>
+        <w:t>Cylance/Blackberry</w:t>
+      </w:r>
+    </w:p>
+    <w:p>
+      <w:pPr>
+        <w:pStyle w:val="Paragrafoelenco"/>
+        <w:numPr>
+          <w:ilvl w:val="1"/>
+          <w:numId w:val="18"/>
+        </w:numPr>
+        <w:rPr>
+          <w:lang w:val="en-US"/>
+        </w:rPr>
+      </w:pPr>
+      <w:hyperlink r:id="rId11" w:history="1">
+        <w:r>
+          <w:rPr>
+            <w:rStyle w:val="Collegamentoipertestuale"/>
+            <w:lang w:val="en-US"/>
+          </w:rPr>
+          <w:t>https://www.blackberry.com/us/en/partners/oem-partners</w:t>
+        </w:r>
+      </w:hyperlink>
+      <w:r>
+        <w:rPr>
+          <w:lang w:val="en-US"/>
+        </w:rPr>
+        <w:t xml:space="preserve"> </w:t>
+      </w:r>
+    </w:p>
+    <w:p>
+      <w:pPr>
+        <w:pStyle w:val="Paragrafoelenco"/>
+        <w:numPr>
+          <w:ilvl w:val="0"/>
+          <w:numId w:val="18"/>
+        </w:numPr>
+        <w:rPr>
+          <w:lang w:val="en-US"/>
+        </w:rPr>
+      </w:pPr>
+      <w:r>
+        <w:rPr>
+          <w:lang w:val="en-US"/>
+        </w:rPr>
+        <w:t>NowSecure</w:t>
+      </w:r>
+    </w:p>
+    <w:p>
+      <w:pPr>
+        <w:pStyle w:val="Paragrafoelenco"/>
+        <w:numPr>
+          <w:ilvl w:val="1"/>
+          <w:numId w:val="18"/>
+        </w:numPr>
+        <w:rPr>
+          <w:lang w:val="en-US"/>
+        </w:rPr>
+      </w:pPr>
+      <w:hyperlink r:id="rId12" w:history="1">
+        <w:r>
+          <w:rPr>
+            <w:rStyle w:val="Collegamentoipertestuale"/>
+            <w:lang w:val="en-US"/>
+          </w:rPr>
+          <w:t>https://www.nowsecure.com/customers/</w:t>
+        </w:r>
+      </w:hyperlink>
+      <w:r>
+        <w:rPr>
+          <w:lang w:val="en-US"/>
+        </w:rPr>
+        <w:t xml:space="preserve"> </w:t>
+      </w:r>
+    </w:p>
+    <w:p>
+      <w:pPr>
+        <w:pStyle w:val="Paragrafoelenco"/>
+        <w:numPr>
+          <w:ilvl w:val="0"/>
+          <w:numId w:val="18"/>
+        </w:numPr>
+        <w:rPr>
+          <w:lang w:val="en-US"/>
+        </w:rPr>
+      </w:pPr>
+      <w:r>
+        <w:rPr>
+          <w:lang w:val="en-US"/>
+        </w:rPr>
+        <w:t>Randorisec</w:t>
+      </w:r>
+    </w:p>
+    <w:p>
+      <w:pPr>
+        <w:pStyle w:val="Paragrafoelenco"/>
+        <w:numPr>
+          <w:ilvl w:val="1"/>
+          <w:numId w:val="18"/>
+        </w:numPr>
+        <w:rPr>
+          <w:lang w:val="en-US"/>
+        </w:rPr>
+      </w:pPr>
+      <w:hyperlink r:id="rId13" w:history="1">
+        <w:r>
+          <w:rPr>
+            <w:rStyle w:val="Collegamentoipertestuale"/>
+            <w:lang w:val="en-US"/>
+          </w:rPr>
+          <w:t>https://www.randorisec.fr/about/#testimonials</w:t>
+        </w:r>
+      </w:hyperlink>
+      <w:r>
+        <w:rPr>
+          <w:lang w:val="en-US"/>
+        </w:rPr>
+        <w:t xml:space="preserve"> </w:t>
+      </w:r>
+    </w:p>
+    <w:p>
+      <w:pPr>
+        <w:rPr>
+          <w:lang w:val="en-US"/>
+        </w:rPr>
+      </w:pPr>
+      <w:r>
+        <w:rPr>
+          <w:lang w:val="en-US"/>
+        </w:rPr>
+        <w:lastRenderedPageBreak/>
+        <w:t xml:space="preserve">Analyzing all of this, we come to another conclusion: companies which are bigger and bigger with expertise and further network links inside the environment. </w:t>
+      </w:r>
     </w:p>
     <w:sectPr>
       <w:pgSz w:w="11906" w:h="16838"/>
@@ -663,6 +1433,530 @@
 <file path=word/numbering.xml><?xml version="1.0" encoding="utf-8"?>
 <w:numbering xmlns:wpc="http://schemas.microsoft.com/office/word/2010/wordprocessingCanvas" xmlns:cx="http://schemas.microsoft.com/office/drawing/2014/chartex" xmlns:cx1="http://schemas.microsoft.com/office/drawing/2015/9/8/chartex" xmlns:cx2="http://schemas.microsoft.com/office/drawing/2015/10/21/chartex" xmlns:cx3="http://schemas.microsoft.com/office/drawing/2016/5/9/chartex" xmlns:cx4="http://schemas.microsoft.com/office/drawing/2016/5/10/chartex" xmlns:cx5="http://schemas.microsoft.com/office/drawing/2016/5/11/chartex" xmlns:cx6="http://schemas.microsoft.com/office/drawing/2016/5/12/chartex" xmlns:cx7="http://schemas.microsoft.com/office/drawing/2016/5/13/chartex" xmlns:cx8="http://schemas.microsoft.com/office/drawing/2016/5/14/chartex" xmlns:mc="http://schemas.openxmlformats.org/markup-compatibility/2006" xmlns:aink="http://schemas.microsoft.com/office/drawing/2016/ink" xmlns:am3d="http://schemas.microsoft.com/office/drawing/2017/model3d" xmlns:o="urn:schemas-microsoft-com:office:office" xmlns:oel="http://schemas.microsoft.com/office/2019/extlst" xmlns:r="http://schemas.openxmlformats.org/officeDocument/2006/relationships" xmlns:m="http://schemas.openxmlformats.org/officeDocument/2006/math" xmlns:v="urn:schemas-microsoft-com:vml" xmlns:wp14="http://schemas.microsoft.com/office/word/2010/wordprocessingDrawing" xmlns:wp="http://schemas.openxmlformats.org/drawingml/2006/wordprocessingDrawing" xmlns:w10="urn:schemas-microsoft-com:office:word" xmlns:w="http://schemas.openxmlformats.org/wordprocessingml/2006/main" xmlns:w14="http://schemas.microsoft.com/office/word/2010/wordml" xmlns:w15="http://schemas.microsoft.com/office/word/2012/wordml" xmlns:w16cex="http://schemas.microsoft.com/office/word/2018/wordml/cex" xmlns:w16cid="http://schemas.microsoft.com/office/word/2016/wordml/cid" xmlns:w16="http://schemas.microsoft.com/office/word/2018/wordml" xmlns:w16sdtdh="http://schemas.microsoft.com/office/word/2020/wordml/sdtdatahash" xmlns:w16se="http://schemas.microsoft.com/office/word/2015/wordml/symex" xmlns:wpg="http://schemas.microsoft.com/office/word/2010/wordprocessingGroup" xmlns:wpi="http://schemas.microsoft.com/office/word/2010/wordprocessingInk" xmlns:wne="http://schemas.microsoft.com/office/word/2006/wordml" xmlns:wps="http://schemas.microsoft.com/office/word/2010/wordprocessingShape" mc:Ignorable="w14 w15 w16se w16cid w16 w16cex w16sdtdh wp14">
   <w:abstractNum w:abstractNumId="0" w15:restartNumberingAfterBreak="0">
+    <w:nsid w:val="0AB60768"/>
+    <w:multiLevelType w:val="hybridMultilevel"/>
+    <w:tmpl w:val="6AD25938"/>
+    <w:lvl w:ilvl="0" w:tplc="7E8A0B94">
+      <w:start w:val="1"/>
+      <w:numFmt w:val="bullet"/>
+      <w:lvlText w:val="-"/>
+      <w:lvlJc w:val="left"/>
+      <w:pPr>
+        <w:ind w:left="720" w:hanging="360"/>
+      </w:pPr>
+      <w:rPr>
+        <w:rFonts w:ascii="Calibri" w:eastAsiaTheme="minorHAnsi" w:hAnsi="Calibri" w:cs="Calibri" w:hint="default"/>
+      </w:rPr>
+    </w:lvl>
+    <w:lvl w:ilvl="1" w:tplc="04100003">
+      <w:start w:val="1"/>
+      <w:numFmt w:val="bullet"/>
+      <w:lvlText w:val="o"/>
+      <w:lvlJc w:val="left"/>
+      <w:pPr>
+        <w:ind w:left="1440" w:hanging="360"/>
+      </w:pPr>
+      <w:rPr>
+        <w:rFonts w:ascii="Courier New" w:hAnsi="Courier New" w:cs="Courier New" w:hint="default"/>
+      </w:rPr>
+    </w:lvl>
+    <w:lvl w:ilvl="2" w:tplc="04100005" w:tentative="1">
+      <w:start w:val="1"/>
+      <w:numFmt w:val="bullet"/>
+      <w:lvlText w:val=""/>
+      <w:lvlJc w:val="left"/>
+      <w:pPr>
+        <w:ind w:left="2160" w:hanging="360"/>
+      </w:pPr>
+      <w:rPr>
+        <w:rFonts w:ascii="Wingdings" w:hAnsi="Wingdings" w:hint="default"/>
+      </w:rPr>
+    </w:lvl>
+    <w:lvl w:ilvl="3" w:tplc="04100001" w:tentative="1">
+      <w:start w:val="1"/>
+      <w:numFmt w:val="bullet"/>
+      <w:lvlText w:val=""/>
+      <w:lvlJc w:val="left"/>
+      <w:pPr>
+        <w:ind w:left="2880" w:hanging="360"/>
+      </w:pPr>
+      <w:rPr>
+        <w:rFonts w:ascii="Symbol" w:hAnsi="Symbol" w:hint="default"/>
+      </w:rPr>
+    </w:lvl>
+    <w:lvl w:ilvl="4" w:tplc="04100003" w:tentative="1">
+      <w:start w:val="1"/>
+      <w:numFmt w:val="bullet"/>
+      <w:lvlText w:val="o"/>
+      <w:lvlJc w:val="left"/>
+      <w:pPr>
+        <w:ind w:left="3600" w:hanging="360"/>
+      </w:pPr>
+      <w:rPr>
+        <w:rFonts w:ascii="Courier New" w:hAnsi="Courier New" w:cs="Courier New" w:hint="default"/>
+      </w:rPr>
+    </w:lvl>
+    <w:lvl w:ilvl="5" w:tplc="04100005" w:tentative="1">
+      <w:start w:val="1"/>
+      <w:numFmt w:val="bullet"/>
+      <w:lvlText w:val=""/>
+      <w:lvlJc w:val="left"/>
+      <w:pPr>
+        <w:ind w:left="4320" w:hanging="360"/>
+      </w:pPr>
+      <w:rPr>
+        <w:rFonts w:ascii="Wingdings" w:hAnsi="Wingdings" w:hint="default"/>
+      </w:rPr>
+    </w:lvl>
+    <w:lvl w:ilvl="6" w:tplc="04100001" w:tentative="1">
+      <w:start w:val="1"/>
+      <w:numFmt w:val="bullet"/>
+      <w:lvlText w:val=""/>
+      <w:lvlJc w:val="left"/>
+      <w:pPr>
+        <w:ind w:left="5040" w:hanging="360"/>
+      </w:pPr>
+      <w:rPr>
+        <w:rFonts w:ascii="Symbol" w:hAnsi="Symbol" w:hint="default"/>
+      </w:rPr>
+    </w:lvl>
+    <w:lvl w:ilvl="7" w:tplc="04100003" w:tentative="1">
+      <w:start w:val="1"/>
+      <w:numFmt w:val="bullet"/>
+      <w:lvlText w:val="o"/>
+      <w:lvlJc w:val="left"/>
+      <w:pPr>
+        <w:ind w:left="5760" w:hanging="360"/>
+      </w:pPr>
+      <w:rPr>
+        <w:rFonts w:ascii="Courier New" w:hAnsi="Courier New" w:cs="Courier New" w:hint="default"/>
+      </w:rPr>
+    </w:lvl>
+    <w:lvl w:ilvl="8" w:tplc="04100005" w:tentative="1">
+      <w:start w:val="1"/>
+      <w:numFmt w:val="bullet"/>
+      <w:lvlText w:val=""/>
+      <w:lvlJc w:val="left"/>
+      <w:pPr>
+        <w:ind w:left="6480" w:hanging="360"/>
+      </w:pPr>
+      <w:rPr>
+        <w:rFonts w:ascii="Wingdings" w:hAnsi="Wingdings" w:hint="default"/>
+      </w:rPr>
+    </w:lvl>
+  </w:abstractNum>
+  <w:abstractNum w:abstractNumId="1" w15:restartNumberingAfterBreak="0">
+    <w:nsid w:val="1A4E5F5C"/>
+    <w:multiLevelType w:val="multilevel"/>
+    <w:tmpl w:val="188AE71A"/>
+    <w:lvl w:ilvl="0">
+      <w:start w:val="1"/>
+      <w:numFmt w:val="bullet"/>
+      <w:lvlText w:val=""/>
+      <w:lvlJc w:val="left"/>
+      <w:pPr>
+        <w:tabs>
+          <w:tab w:val="num" w:pos="720"/>
+        </w:tabs>
+        <w:ind w:left="720" w:hanging="360"/>
+      </w:pPr>
+      <w:rPr>
+        <w:rFonts w:ascii="Symbol" w:hAnsi="Symbol" w:hint="default"/>
+        <w:sz w:val="20"/>
+      </w:rPr>
+    </w:lvl>
+    <w:lvl w:ilvl="1" w:tentative="1">
+      <w:start w:val="1"/>
+      <w:numFmt w:val="bullet"/>
+      <w:lvlText w:val=""/>
+      <w:lvlJc w:val="left"/>
+      <w:pPr>
+        <w:tabs>
+          <w:tab w:val="num" w:pos="1440"/>
+        </w:tabs>
+        <w:ind w:left="1440" w:hanging="360"/>
+      </w:pPr>
+      <w:rPr>
+        <w:rFonts w:ascii="Symbol" w:hAnsi="Symbol" w:hint="default"/>
+        <w:sz w:val="20"/>
+      </w:rPr>
+    </w:lvl>
+    <w:lvl w:ilvl="2" w:tentative="1">
+      <w:start w:val="1"/>
+      <w:numFmt w:val="bullet"/>
+      <w:lvlText w:val=""/>
+      <w:lvlJc w:val="left"/>
+      <w:pPr>
+        <w:tabs>
+          <w:tab w:val="num" w:pos="2160"/>
+        </w:tabs>
+        <w:ind w:left="2160" w:hanging="360"/>
+      </w:pPr>
+      <w:rPr>
+        <w:rFonts w:ascii="Symbol" w:hAnsi="Symbol" w:hint="default"/>
+        <w:sz w:val="20"/>
+      </w:rPr>
+    </w:lvl>
+    <w:lvl w:ilvl="3" w:tentative="1">
+      <w:start w:val="1"/>
+      <w:numFmt w:val="bullet"/>
+      <w:lvlText w:val=""/>
+      <w:lvlJc w:val="left"/>
+      <w:pPr>
+        <w:tabs>
+          <w:tab w:val="num" w:pos="2880"/>
+        </w:tabs>
+        <w:ind w:left="2880" w:hanging="360"/>
+      </w:pPr>
+      <w:rPr>
+        <w:rFonts w:ascii="Symbol" w:hAnsi="Symbol" w:hint="default"/>
+        <w:sz w:val="20"/>
+      </w:rPr>
+    </w:lvl>
+    <w:lvl w:ilvl="4" w:tentative="1">
+      <w:start w:val="1"/>
+      <w:numFmt w:val="bullet"/>
+      <w:lvlText w:val=""/>
+      <w:lvlJc w:val="left"/>
+      <w:pPr>
+        <w:tabs>
+          <w:tab w:val="num" w:pos="3600"/>
+        </w:tabs>
+        <w:ind w:left="3600" w:hanging="360"/>
+      </w:pPr>
+      <w:rPr>
+        <w:rFonts w:ascii="Symbol" w:hAnsi="Symbol" w:hint="default"/>
+        <w:sz w:val="20"/>
+      </w:rPr>
+    </w:lvl>
+    <w:lvl w:ilvl="5" w:tentative="1">
+      <w:start w:val="1"/>
+      <w:numFmt w:val="bullet"/>
+      <w:lvlText w:val=""/>
+      <w:lvlJc w:val="left"/>
+      <w:pPr>
+        <w:tabs>
+          <w:tab w:val="num" w:pos="4320"/>
+        </w:tabs>
+        <w:ind w:left="4320" w:hanging="360"/>
+      </w:pPr>
+      <w:rPr>
+        <w:rFonts w:ascii="Symbol" w:hAnsi="Symbol" w:hint="default"/>
+        <w:sz w:val="20"/>
+      </w:rPr>
+    </w:lvl>
+    <w:lvl w:ilvl="6" w:tentative="1">
+      <w:start w:val="1"/>
+      <w:numFmt w:val="bullet"/>
+      <w:lvlText w:val=""/>
+      <w:lvlJc w:val="left"/>
+      <w:pPr>
+        <w:tabs>
+          <w:tab w:val="num" w:pos="5040"/>
+        </w:tabs>
+        <w:ind w:left="5040" w:hanging="360"/>
+      </w:pPr>
+      <w:rPr>
+        <w:rFonts w:ascii="Symbol" w:hAnsi="Symbol" w:hint="default"/>
+        <w:sz w:val="20"/>
+      </w:rPr>
+    </w:lvl>
+    <w:lvl w:ilvl="7" w:tentative="1">
+      <w:start w:val="1"/>
+      <w:numFmt w:val="bullet"/>
+      <w:lvlText w:val=""/>
+      <w:lvlJc w:val="left"/>
+      <w:pPr>
+        <w:tabs>
+          <w:tab w:val="num" w:pos="5760"/>
+        </w:tabs>
+        <w:ind w:left="5760" w:hanging="360"/>
+      </w:pPr>
+      <w:rPr>
+        <w:rFonts w:ascii="Symbol" w:hAnsi="Symbol" w:hint="default"/>
+        <w:sz w:val="20"/>
+      </w:rPr>
+    </w:lvl>
+    <w:lvl w:ilvl="8" w:tentative="1">
+      <w:start w:val="1"/>
+      <w:numFmt w:val="bullet"/>
+      <w:lvlText w:val=""/>
+      <w:lvlJc w:val="left"/>
+      <w:pPr>
+        <w:tabs>
+          <w:tab w:val="num" w:pos="6480"/>
+        </w:tabs>
+        <w:ind w:left="6480" w:hanging="360"/>
+      </w:pPr>
+      <w:rPr>
+        <w:rFonts w:ascii="Symbol" w:hAnsi="Symbol" w:hint="default"/>
+        <w:sz w:val="20"/>
+      </w:rPr>
+    </w:lvl>
+  </w:abstractNum>
+  <w:abstractNum w:abstractNumId="2" w15:restartNumberingAfterBreak="0">
+    <w:nsid w:val="1E0C5EF8"/>
+    <w:multiLevelType w:val="multilevel"/>
+    <w:tmpl w:val="2794D69C"/>
+    <w:lvl w:ilvl="0">
+      <w:start w:val="1"/>
+      <w:numFmt w:val="bullet"/>
+      <w:lvlText w:val=""/>
+      <w:lvlJc w:val="left"/>
+      <w:pPr>
+        <w:tabs>
+          <w:tab w:val="num" w:pos="720"/>
+        </w:tabs>
+        <w:ind w:left="720" w:hanging="360"/>
+      </w:pPr>
+      <w:rPr>
+        <w:rFonts w:ascii="Symbol" w:hAnsi="Symbol" w:hint="default"/>
+        <w:sz w:val="20"/>
+      </w:rPr>
+    </w:lvl>
+    <w:lvl w:ilvl="1" w:tentative="1">
+      <w:start w:val="1"/>
+      <w:numFmt w:val="bullet"/>
+      <w:lvlText w:val=""/>
+      <w:lvlJc w:val="left"/>
+      <w:pPr>
+        <w:tabs>
+          <w:tab w:val="num" w:pos="1440"/>
+        </w:tabs>
+        <w:ind w:left="1440" w:hanging="360"/>
+      </w:pPr>
+      <w:rPr>
+        <w:rFonts w:ascii="Symbol" w:hAnsi="Symbol" w:hint="default"/>
+        <w:sz w:val="20"/>
+      </w:rPr>
+    </w:lvl>
+    <w:lvl w:ilvl="2" w:tentative="1">
+      <w:start w:val="1"/>
+      <w:numFmt w:val="bullet"/>
+      <w:lvlText w:val=""/>
+      <w:lvlJc w:val="left"/>
+      <w:pPr>
+        <w:tabs>
+          <w:tab w:val="num" w:pos="2160"/>
+        </w:tabs>
+        <w:ind w:left="2160" w:hanging="360"/>
+      </w:pPr>
+      <w:rPr>
+        <w:rFonts w:ascii="Symbol" w:hAnsi="Symbol" w:hint="default"/>
+        <w:sz w:val="20"/>
+      </w:rPr>
+    </w:lvl>
+    <w:lvl w:ilvl="3" w:tentative="1">
+      <w:start w:val="1"/>
+      <w:numFmt w:val="bullet"/>
+      <w:lvlText w:val=""/>
+      <w:lvlJc w:val="left"/>
+      <w:pPr>
+        <w:tabs>
+          <w:tab w:val="num" w:pos="2880"/>
+        </w:tabs>
+        <w:ind w:left="2880" w:hanging="360"/>
+      </w:pPr>
+      <w:rPr>
+        <w:rFonts w:ascii="Symbol" w:hAnsi="Symbol" w:hint="default"/>
+        <w:sz w:val="20"/>
+      </w:rPr>
+    </w:lvl>
+    <w:lvl w:ilvl="4" w:tentative="1">
+      <w:start w:val="1"/>
+      <w:numFmt w:val="bullet"/>
+      <w:lvlText w:val=""/>
+      <w:lvlJc w:val="left"/>
+      <w:pPr>
+        <w:tabs>
+          <w:tab w:val="num" w:pos="3600"/>
+        </w:tabs>
+        <w:ind w:left="3600" w:hanging="360"/>
+      </w:pPr>
+      <w:rPr>
+        <w:rFonts w:ascii="Symbol" w:hAnsi="Symbol" w:hint="default"/>
+        <w:sz w:val="20"/>
+      </w:rPr>
+    </w:lvl>
+    <w:lvl w:ilvl="5" w:tentative="1">
+      <w:start w:val="1"/>
+      <w:numFmt w:val="bullet"/>
+      <w:lvlText w:val=""/>
+      <w:lvlJc w:val="left"/>
+      <w:pPr>
+        <w:tabs>
+          <w:tab w:val="num" w:pos="4320"/>
+        </w:tabs>
+        <w:ind w:left="4320" w:hanging="360"/>
+      </w:pPr>
+      <w:rPr>
+        <w:rFonts w:ascii="Symbol" w:hAnsi="Symbol" w:hint="default"/>
+        <w:sz w:val="20"/>
+      </w:rPr>
+    </w:lvl>
+    <w:lvl w:ilvl="6" w:tentative="1">
+      <w:start w:val="1"/>
+      <w:numFmt w:val="bullet"/>
+      <w:lvlText w:val=""/>
+      <w:lvlJc w:val="left"/>
+      <w:pPr>
+        <w:tabs>
+          <w:tab w:val="num" w:pos="5040"/>
+        </w:tabs>
+        <w:ind w:left="5040" w:hanging="360"/>
+      </w:pPr>
+      <w:rPr>
+        <w:rFonts w:ascii="Symbol" w:hAnsi="Symbol" w:hint="default"/>
+        <w:sz w:val="20"/>
+      </w:rPr>
+    </w:lvl>
+    <w:lvl w:ilvl="7" w:tentative="1">
+      <w:start w:val="1"/>
+      <w:numFmt w:val="bullet"/>
+      <w:lvlText w:val=""/>
+      <w:lvlJc w:val="left"/>
+      <w:pPr>
+        <w:tabs>
+          <w:tab w:val="num" w:pos="5760"/>
+        </w:tabs>
+        <w:ind w:left="5760" w:hanging="360"/>
+      </w:pPr>
+      <w:rPr>
+        <w:rFonts w:ascii="Symbol" w:hAnsi="Symbol" w:hint="default"/>
+        <w:sz w:val="20"/>
+      </w:rPr>
+    </w:lvl>
+    <w:lvl w:ilvl="8" w:tentative="1">
+      <w:start w:val="1"/>
+      <w:numFmt w:val="bullet"/>
+      <w:lvlText w:val=""/>
+      <w:lvlJc w:val="left"/>
+      <w:pPr>
+        <w:tabs>
+          <w:tab w:val="num" w:pos="6480"/>
+        </w:tabs>
+        <w:ind w:left="6480" w:hanging="360"/>
+      </w:pPr>
+      <w:rPr>
+        <w:rFonts w:ascii="Symbol" w:hAnsi="Symbol" w:hint="default"/>
+        <w:sz w:val="20"/>
+      </w:rPr>
+    </w:lvl>
+  </w:abstractNum>
+  <w:abstractNum w:abstractNumId="3" w15:restartNumberingAfterBreak="0">
+    <w:nsid w:val="1E98688A"/>
+    <w:multiLevelType w:val="hybridMultilevel"/>
+    <w:tmpl w:val="1B5294F2"/>
+    <w:lvl w:ilvl="0" w:tplc="DB60A846">
+      <w:numFmt w:val="bullet"/>
+      <w:lvlText w:val="-"/>
+      <w:lvlJc w:val="left"/>
+      <w:pPr>
+        <w:ind w:left="720" w:hanging="360"/>
+      </w:pPr>
+      <w:rPr>
+        <w:rFonts w:ascii="Calibri" w:eastAsiaTheme="minorHAnsi" w:hAnsi="Calibri" w:cs="Calibri" w:hint="default"/>
+        <w:b w:val="0"/>
+      </w:rPr>
+    </w:lvl>
+    <w:lvl w:ilvl="1" w:tplc="04100003" w:tentative="1">
+      <w:start w:val="1"/>
+      <w:numFmt w:val="bullet"/>
+      <w:lvlText w:val="o"/>
+      <w:lvlJc w:val="left"/>
+      <w:pPr>
+        <w:ind w:left="1440" w:hanging="360"/>
+      </w:pPr>
+      <w:rPr>
+        <w:rFonts w:ascii="Courier New" w:hAnsi="Courier New" w:cs="Courier New" w:hint="default"/>
+      </w:rPr>
+    </w:lvl>
+    <w:lvl w:ilvl="2" w:tplc="04100005" w:tentative="1">
+      <w:start w:val="1"/>
+      <w:numFmt w:val="bullet"/>
+      <w:lvlText w:val=""/>
+      <w:lvlJc w:val="left"/>
+      <w:pPr>
+        <w:ind w:left="2160" w:hanging="360"/>
+      </w:pPr>
+      <w:rPr>
+        <w:rFonts w:ascii="Wingdings" w:hAnsi="Wingdings" w:hint="default"/>
+      </w:rPr>
+    </w:lvl>
+    <w:lvl w:ilvl="3" w:tplc="04100001" w:tentative="1">
+      <w:start w:val="1"/>
+      <w:numFmt w:val="bullet"/>
+      <w:lvlText w:val=""/>
+      <w:lvlJc w:val="left"/>
+      <w:pPr>
+        <w:ind w:left="2880" w:hanging="360"/>
+      </w:pPr>
+      <w:rPr>
+        <w:rFonts w:ascii="Symbol" w:hAnsi="Symbol" w:hint="default"/>
+      </w:rPr>
+    </w:lvl>
+    <w:lvl w:ilvl="4" w:tplc="04100003" w:tentative="1">
+      <w:start w:val="1"/>
+      <w:numFmt w:val="bullet"/>
+      <w:lvlText w:val="o"/>
+      <w:lvlJc w:val="left"/>
+      <w:pPr>
+        <w:ind w:left="3600" w:hanging="360"/>
+      </w:pPr>
+      <w:rPr>
+        <w:rFonts w:ascii="Courier New" w:hAnsi="Courier New" w:cs="Courier New" w:hint="default"/>
+      </w:rPr>
+    </w:lvl>
+    <w:lvl w:ilvl="5" w:tplc="04100005" w:tentative="1">
+      <w:start w:val="1"/>
+      <w:numFmt w:val="bullet"/>
+      <w:lvlText w:val=""/>
+      <w:lvlJc w:val="left"/>
+      <w:pPr>
+        <w:ind w:left="4320" w:hanging="360"/>
+      </w:pPr>
+      <w:rPr>
+        <w:rFonts w:ascii="Wingdings" w:hAnsi="Wingdings" w:hint="default"/>
+      </w:rPr>
+    </w:lvl>
+    <w:lvl w:ilvl="6" w:tplc="04100001" w:tentative="1">
+      <w:start w:val="1"/>
+      <w:numFmt w:val="bullet"/>
+      <w:lvlText w:val=""/>
+      <w:lvlJc w:val="left"/>
+      <w:pPr>
+        <w:ind w:left="5040" w:hanging="360"/>
+      </w:pPr>
+      <w:rPr>
+        <w:rFonts w:ascii="Symbol" w:hAnsi="Symbol" w:hint="default"/>
+      </w:rPr>
+    </w:lvl>
+    <w:lvl w:ilvl="7" w:tplc="04100003" w:tentative="1">
+      <w:start w:val="1"/>
+      <w:numFmt w:val="bullet"/>
+      <w:lvlText w:val="o"/>
+      <w:lvlJc w:val="left"/>
+      <w:pPr>
+        <w:ind w:left="5760" w:hanging="360"/>
+      </w:pPr>
+      <w:rPr>
+        <w:rFonts w:ascii="Courier New" w:hAnsi="Courier New" w:cs="Courier New" w:hint="default"/>
+      </w:rPr>
+    </w:lvl>
+    <w:lvl w:ilvl="8" w:tplc="04100005" w:tentative="1">
+      <w:start w:val="1"/>
+      <w:numFmt w:val="bullet"/>
+      <w:lvlText w:val=""/>
+      <w:lvlJc w:val="left"/>
+      <w:pPr>
+        <w:ind w:left="6480" w:hanging="360"/>
+      </w:pPr>
+      <w:rPr>
+        <w:rFonts w:ascii="Wingdings" w:hAnsi="Wingdings" w:hint="default"/>
+      </w:rPr>
+    </w:lvl>
+  </w:abstractNum>
+  <w:abstractNum w:abstractNumId="4" w15:restartNumberingAfterBreak="0">
     <w:nsid w:val="1F250FA5"/>
     <w:multiLevelType w:val="hybridMultilevel"/>
     <w:tmpl w:val="58201FB8"/>
@@ -751,7 +2045,394 @@
       </w:pPr>
     </w:lvl>
   </w:abstractNum>
-  <w:abstractNum w:abstractNumId="1" w15:restartNumberingAfterBreak="0">
+  <w:abstractNum w:abstractNumId="5" w15:restartNumberingAfterBreak="0">
+    <w:nsid w:val="2211262B"/>
+    <w:multiLevelType w:val="multilevel"/>
+    <w:tmpl w:val="166CAB8A"/>
+    <w:lvl w:ilvl="0">
+      <w:start w:val="1"/>
+      <w:numFmt w:val="bullet"/>
+      <w:lvlText w:val=""/>
+      <w:lvlJc w:val="left"/>
+      <w:pPr>
+        <w:tabs>
+          <w:tab w:val="num" w:pos="720"/>
+        </w:tabs>
+        <w:ind w:left="720" w:hanging="360"/>
+      </w:pPr>
+      <w:rPr>
+        <w:rFonts w:ascii="Symbol" w:hAnsi="Symbol" w:hint="default"/>
+        <w:sz w:val="20"/>
+      </w:rPr>
+    </w:lvl>
+    <w:lvl w:ilvl="1" w:tentative="1">
+      <w:start w:val="1"/>
+      <w:numFmt w:val="bullet"/>
+      <w:lvlText w:val=""/>
+      <w:lvlJc w:val="left"/>
+      <w:pPr>
+        <w:tabs>
+          <w:tab w:val="num" w:pos="1440"/>
+        </w:tabs>
+        <w:ind w:left="1440" w:hanging="360"/>
+      </w:pPr>
+      <w:rPr>
+        <w:rFonts w:ascii="Symbol" w:hAnsi="Symbol" w:hint="default"/>
+        <w:sz w:val="20"/>
+      </w:rPr>
+    </w:lvl>
+    <w:lvl w:ilvl="2" w:tentative="1">
+      <w:start w:val="1"/>
+      <w:numFmt w:val="bullet"/>
+      <w:lvlText w:val=""/>
+      <w:lvlJc w:val="left"/>
+      <w:pPr>
+        <w:tabs>
+          <w:tab w:val="num" w:pos="2160"/>
+        </w:tabs>
+        <w:ind w:left="2160" w:hanging="360"/>
+      </w:pPr>
+      <w:rPr>
+        <w:rFonts w:ascii="Symbol" w:hAnsi="Symbol" w:hint="default"/>
+        <w:sz w:val="20"/>
+      </w:rPr>
+    </w:lvl>
+    <w:lvl w:ilvl="3" w:tentative="1">
+      <w:start w:val="1"/>
+      <w:numFmt w:val="bullet"/>
+      <w:lvlText w:val=""/>
+      <w:lvlJc w:val="left"/>
+      <w:pPr>
+        <w:tabs>
+          <w:tab w:val="num" w:pos="2880"/>
+        </w:tabs>
+        <w:ind w:left="2880" w:hanging="360"/>
+      </w:pPr>
+      <w:rPr>
+        <w:rFonts w:ascii="Symbol" w:hAnsi="Symbol" w:hint="default"/>
+        <w:sz w:val="20"/>
+      </w:rPr>
+    </w:lvl>
+    <w:lvl w:ilvl="4" w:tentative="1">
+      <w:start w:val="1"/>
+      <w:numFmt w:val="bullet"/>
+      <w:lvlText w:val=""/>
+      <w:lvlJc w:val="left"/>
+      <w:pPr>
+        <w:tabs>
+          <w:tab w:val="num" w:pos="3600"/>
+        </w:tabs>
+        <w:ind w:left="3600" w:hanging="360"/>
+      </w:pPr>
+      <w:rPr>
+        <w:rFonts w:ascii="Symbol" w:hAnsi="Symbol" w:hint="default"/>
+        <w:sz w:val="20"/>
+      </w:rPr>
+    </w:lvl>
+    <w:lvl w:ilvl="5" w:tentative="1">
+      <w:start w:val="1"/>
+      <w:numFmt w:val="bullet"/>
+      <w:lvlText w:val=""/>
+      <w:lvlJc w:val="left"/>
+      <w:pPr>
+        <w:tabs>
+          <w:tab w:val="num" w:pos="4320"/>
+        </w:tabs>
+        <w:ind w:left="4320" w:hanging="360"/>
+      </w:pPr>
+      <w:rPr>
+        <w:rFonts w:ascii="Symbol" w:hAnsi="Symbol" w:hint="default"/>
+        <w:sz w:val="20"/>
+      </w:rPr>
+    </w:lvl>
+    <w:lvl w:ilvl="6" w:tentative="1">
+      <w:start w:val="1"/>
+      <w:numFmt w:val="bullet"/>
+      <w:lvlText w:val=""/>
+      <w:lvlJc w:val="left"/>
+      <w:pPr>
+        <w:tabs>
+          <w:tab w:val="num" w:pos="5040"/>
+        </w:tabs>
+        <w:ind w:left="5040" w:hanging="360"/>
+      </w:pPr>
+      <w:rPr>
+        <w:rFonts w:ascii="Symbol" w:hAnsi="Symbol" w:hint="default"/>
+        <w:sz w:val="20"/>
+      </w:rPr>
+    </w:lvl>
+    <w:lvl w:ilvl="7" w:tentative="1">
+      <w:start w:val="1"/>
+      <w:numFmt w:val="bullet"/>
+      <w:lvlText w:val=""/>
+      <w:lvlJc w:val="left"/>
+      <w:pPr>
+        <w:tabs>
+          <w:tab w:val="num" w:pos="5760"/>
+        </w:tabs>
+        <w:ind w:left="5760" w:hanging="360"/>
+      </w:pPr>
+      <w:rPr>
+        <w:rFonts w:ascii="Symbol" w:hAnsi="Symbol" w:hint="default"/>
+        <w:sz w:val="20"/>
+      </w:rPr>
+    </w:lvl>
+    <w:lvl w:ilvl="8" w:tentative="1">
+      <w:start w:val="1"/>
+      <w:numFmt w:val="bullet"/>
+      <w:lvlText w:val=""/>
+      <w:lvlJc w:val="left"/>
+      <w:pPr>
+        <w:tabs>
+          <w:tab w:val="num" w:pos="6480"/>
+        </w:tabs>
+        <w:ind w:left="6480" w:hanging="360"/>
+      </w:pPr>
+      <w:rPr>
+        <w:rFonts w:ascii="Symbol" w:hAnsi="Symbol" w:hint="default"/>
+        <w:sz w:val="20"/>
+      </w:rPr>
+    </w:lvl>
+  </w:abstractNum>
+  <w:abstractNum w:abstractNumId="6" w15:restartNumberingAfterBreak="0">
+    <w:nsid w:val="260C5770"/>
+    <w:multiLevelType w:val="hybridMultilevel"/>
+    <w:tmpl w:val="68120AF6"/>
+    <w:lvl w:ilvl="0" w:tplc="0410000F">
+      <w:start w:val="1"/>
+      <w:numFmt w:val="decimal"/>
+      <w:lvlText w:val="%1."/>
+      <w:lvlJc w:val="left"/>
+      <w:pPr>
+        <w:ind w:left="720" w:hanging="360"/>
+      </w:pPr>
+      <w:rPr>
+        <w:rFonts w:hint="default"/>
+      </w:rPr>
+    </w:lvl>
+    <w:lvl w:ilvl="1" w:tplc="04100019" w:tentative="1">
+      <w:start w:val="1"/>
+      <w:numFmt w:val="lowerLetter"/>
+      <w:lvlText w:val="%2."/>
+      <w:lvlJc w:val="left"/>
+      <w:pPr>
+        <w:ind w:left="1440" w:hanging="360"/>
+      </w:pPr>
+    </w:lvl>
+    <w:lvl w:ilvl="2" w:tplc="0410001B" w:tentative="1">
+      <w:start w:val="1"/>
+      <w:numFmt w:val="lowerRoman"/>
+      <w:lvlText w:val="%3."/>
+      <w:lvlJc w:val="right"/>
+      <w:pPr>
+        <w:ind w:left="2160" w:hanging="180"/>
+      </w:pPr>
+    </w:lvl>
+    <w:lvl w:ilvl="3" w:tplc="0410000F" w:tentative="1">
+      <w:start w:val="1"/>
+      <w:numFmt w:val="decimal"/>
+      <w:lvlText w:val="%4."/>
+      <w:lvlJc w:val="left"/>
+      <w:pPr>
+        <w:ind w:left="2880" w:hanging="360"/>
+      </w:pPr>
+    </w:lvl>
+    <w:lvl w:ilvl="4" w:tplc="04100019" w:tentative="1">
+      <w:start w:val="1"/>
+      <w:numFmt w:val="lowerLetter"/>
+      <w:lvlText w:val="%5."/>
+      <w:lvlJc w:val="left"/>
+      <w:pPr>
+        <w:ind w:left="3600" w:hanging="360"/>
+      </w:pPr>
+    </w:lvl>
+    <w:lvl w:ilvl="5" w:tplc="0410001B" w:tentative="1">
+      <w:start w:val="1"/>
+      <w:numFmt w:val="lowerRoman"/>
+      <w:lvlText w:val="%6."/>
+      <w:lvlJc w:val="right"/>
+      <w:pPr>
+        <w:ind w:left="4320" w:hanging="180"/>
+      </w:pPr>
+    </w:lvl>
+    <w:lvl w:ilvl="6" w:tplc="0410000F" w:tentative="1">
+      <w:start w:val="1"/>
+      <w:numFmt w:val="decimal"/>
+      <w:lvlText w:val="%7."/>
+      <w:lvlJc w:val="left"/>
+      <w:pPr>
+        <w:ind w:left="5040" w:hanging="360"/>
+      </w:pPr>
+    </w:lvl>
+    <w:lvl w:ilvl="7" w:tplc="04100019" w:tentative="1">
+      <w:start w:val="1"/>
+      <w:numFmt w:val="lowerLetter"/>
+      <w:lvlText w:val="%8."/>
+      <w:lvlJc w:val="left"/>
+      <w:pPr>
+        <w:ind w:left="5760" w:hanging="360"/>
+      </w:pPr>
+    </w:lvl>
+    <w:lvl w:ilvl="8" w:tplc="0410001B" w:tentative="1">
+      <w:start w:val="1"/>
+      <w:numFmt w:val="lowerRoman"/>
+      <w:lvlText w:val="%9."/>
+      <w:lvlJc w:val="right"/>
+      <w:pPr>
+        <w:ind w:left="6480" w:hanging="180"/>
+      </w:pPr>
+    </w:lvl>
+  </w:abstractNum>
+  <w:abstractNum w:abstractNumId="7" w15:restartNumberingAfterBreak="0">
+    <w:nsid w:val="3E6977F0"/>
+    <w:multiLevelType w:val="multilevel"/>
+    <w:tmpl w:val="254C1A22"/>
+    <w:lvl w:ilvl="0">
+      <w:start w:val="1"/>
+      <w:numFmt w:val="bullet"/>
+      <w:lvlText w:val=""/>
+      <w:lvlJc w:val="left"/>
+      <w:pPr>
+        <w:tabs>
+          <w:tab w:val="num" w:pos="720"/>
+        </w:tabs>
+        <w:ind w:left="720" w:hanging="360"/>
+      </w:pPr>
+      <w:rPr>
+        <w:rFonts w:ascii="Symbol" w:hAnsi="Symbol" w:hint="default"/>
+        <w:sz w:val="20"/>
+      </w:rPr>
+    </w:lvl>
+    <w:lvl w:ilvl="1" w:tentative="1">
+      <w:start w:val="1"/>
+      <w:numFmt w:val="bullet"/>
+      <w:lvlText w:val=""/>
+      <w:lvlJc w:val="left"/>
+      <w:pPr>
+        <w:tabs>
+          <w:tab w:val="num" w:pos="1440"/>
+        </w:tabs>
+        <w:ind w:left="1440" w:hanging="360"/>
+      </w:pPr>
+      <w:rPr>
+        <w:rFonts w:ascii="Symbol" w:hAnsi="Symbol" w:hint="default"/>
+        <w:sz w:val="20"/>
+      </w:rPr>
+    </w:lvl>
+    <w:lvl w:ilvl="2" w:tentative="1">
+      <w:start w:val="1"/>
+      <w:numFmt w:val="bullet"/>
+      <w:lvlText w:val=""/>
+      <w:lvlJc w:val="left"/>
+      <w:pPr>
+        <w:tabs>
+          <w:tab w:val="num" w:pos="2160"/>
+        </w:tabs>
+        <w:ind w:left="2160" w:hanging="360"/>
+      </w:pPr>
+      <w:rPr>
+        <w:rFonts w:ascii="Symbol" w:hAnsi="Symbol" w:hint="default"/>
+        <w:sz w:val="20"/>
+      </w:rPr>
+    </w:lvl>
+    <w:lvl w:ilvl="3" w:tentative="1">
+      <w:start w:val="1"/>
+      <w:numFmt w:val="bullet"/>
+      <w:lvlText w:val=""/>
+      <w:lvlJc w:val="left"/>
+      <w:pPr>
+        <w:tabs>
+          <w:tab w:val="num" w:pos="2880"/>
+        </w:tabs>
+        <w:ind w:left="2880" w:hanging="360"/>
+      </w:pPr>
+      <w:rPr>
+        <w:rFonts w:ascii="Symbol" w:hAnsi="Symbol" w:hint="default"/>
+        <w:sz w:val="20"/>
+      </w:rPr>
+    </w:lvl>
+    <w:lvl w:ilvl="4" w:tentative="1">
+      <w:start w:val="1"/>
+      <w:numFmt w:val="bullet"/>
+      <w:lvlText w:val=""/>
+      <w:lvlJc w:val="left"/>
+      <w:pPr>
+        <w:tabs>
+          <w:tab w:val="num" w:pos="3600"/>
+        </w:tabs>
+        <w:ind w:left="3600" w:hanging="360"/>
+      </w:pPr>
+      <w:rPr>
+        <w:rFonts w:ascii="Symbol" w:hAnsi="Symbol" w:hint="default"/>
+        <w:sz w:val="20"/>
+      </w:rPr>
+    </w:lvl>
+    <w:lvl w:ilvl="5" w:tentative="1">
+      <w:start w:val="1"/>
+      <w:numFmt w:val="bullet"/>
+      <w:lvlText w:val=""/>
+      <w:lvlJc w:val="left"/>
+      <w:pPr>
+        <w:tabs>
+          <w:tab w:val="num" w:pos="4320"/>
+        </w:tabs>
+        <w:ind w:left="4320" w:hanging="360"/>
+      </w:pPr>
+      <w:rPr>
+        <w:rFonts w:ascii="Symbol" w:hAnsi="Symbol" w:hint="default"/>
+        <w:sz w:val="20"/>
+      </w:rPr>
+    </w:lvl>
+    <w:lvl w:ilvl="6" w:tentative="1">
+      <w:start w:val="1"/>
+      <w:numFmt w:val="bullet"/>
+      <w:lvlText w:val=""/>
+      <w:lvlJc w:val="left"/>
+      <w:pPr>
+        <w:tabs>
+          <w:tab w:val="num" w:pos="5040"/>
+        </w:tabs>
+        <w:ind w:left="5040" w:hanging="360"/>
+      </w:pPr>
+      <w:rPr>
+        <w:rFonts w:ascii="Symbol" w:hAnsi="Symbol" w:hint="default"/>
+        <w:sz w:val="20"/>
+      </w:rPr>
+    </w:lvl>
+    <w:lvl w:ilvl="7" w:tentative="1">
+      <w:start w:val="1"/>
+      <w:numFmt w:val="bullet"/>
+      <w:lvlText w:val=""/>
+      <w:lvlJc w:val="left"/>
+      <w:pPr>
+        <w:tabs>
+          <w:tab w:val="num" w:pos="5760"/>
+        </w:tabs>
+        <w:ind w:left="5760" w:hanging="360"/>
+      </w:pPr>
+      <w:rPr>
+        <w:rFonts w:ascii="Symbol" w:hAnsi="Symbol" w:hint="default"/>
+        <w:sz w:val="20"/>
+      </w:rPr>
+    </w:lvl>
+    <w:lvl w:ilvl="8" w:tentative="1">
+      <w:start w:val="1"/>
+      <w:numFmt w:val="bullet"/>
+      <w:lvlText w:val=""/>
+      <w:lvlJc w:val="left"/>
+      <w:pPr>
+        <w:tabs>
+          <w:tab w:val="num" w:pos="6480"/>
+        </w:tabs>
+        <w:ind w:left="6480" w:hanging="360"/>
+      </w:pPr>
+      <w:rPr>
+        <w:rFonts w:ascii="Symbol" w:hAnsi="Symbol" w:hint="default"/>
+        <w:sz w:val="20"/>
+      </w:rPr>
+    </w:lvl>
+  </w:abstractNum>
+  <w:abstractNum w:abstractNumId="8" w15:restartNumberingAfterBreak="0">
     <w:nsid w:val="3F0848C8"/>
     <w:multiLevelType w:val="hybridMultilevel"/>
     <w:tmpl w:val="D012BD86"/>
@@ -864,7 +2545,305 @@
       </w:rPr>
     </w:lvl>
   </w:abstractNum>
-  <w:abstractNum w:abstractNumId="2" w15:restartNumberingAfterBreak="0">
+  <w:abstractNum w:abstractNumId="9" w15:restartNumberingAfterBreak="0">
+    <w:nsid w:val="41A87DD8"/>
+    <w:multiLevelType w:val="multilevel"/>
+    <w:tmpl w:val="2E8AC2E8"/>
+    <w:lvl w:ilvl="0">
+      <w:start w:val="1"/>
+      <w:numFmt w:val="bullet"/>
+      <w:lvlText w:val=""/>
+      <w:lvlJc w:val="left"/>
+      <w:pPr>
+        <w:tabs>
+          <w:tab w:val="num" w:pos="720"/>
+        </w:tabs>
+        <w:ind w:left="720" w:hanging="360"/>
+      </w:pPr>
+      <w:rPr>
+        <w:rFonts w:ascii="Symbol" w:hAnsi="Symbol" w:hint="default"/>
+        <w:sz w:val="20"/>
+      </w:rPr>
+    </w:lvl>
+    <w:lvl w:ilvl="1" w:tentative="1">
+      <w:start w:val="1"/>
+      <w:numFmt w:val="bullet"/>
+      <w:lvlText w:val=""/>
+      <w:lvlJc w:val="left"/>
+      <w:pPr>
+        <w:tabs>
+          <w:tab w:val="num" w:pos="1440"/>
+        </w:tabs>
+        <w:ind w:left="1440" w:hanging="360"/>
+      </w:pPr>
+      <w:rPr>
+        <w:rFonts w:ascii="Symbol" w:hAnsi="Symbol" w:hint="default"/>
+        <w:sz w:val="20"/>
+      </w:rPr>
+    </w:lvl>
+    <w:lvl w:ilvl="2" w:tentative="1">
+      <w:start w:val="1"/>
+      <w:numFmt w:val="bullet"/>
+      <w:lvlText w:val=""/>
+      <w:lvlJc w:val="left"/>
+      <w:pPr>
+        <w:tabs>
+          <w:tab w:val="num" w:pos="2160"/>
+        </w:tabs>
+        <w:ind w:left="2160" w:hanging="360"/>
+      </w:pPr>
+      <w:rPr>
+        <w:rFonts w:ascii="Symbol" w:hAnsi="Symbol" w:hint="default"/>
+        <w:sz w:val="20"/>
+      </w:rPr>
+    </w:lvl>
+    <w:lvl w:ilvl="3" w:tentative="1">
+      <w:start w:val="1"/>
+      <w:numFmt w:val="bullet"/>
+      <w:lvlText w:val=""/>
+      <w:lvlJc w:val="left"/>
+      <w:pPr>
+        <w:tabs>
+          <w:tab w:val="num" w:pos="2880"/>
+        </w:tabs>
+        <w:ind w:left="2880" w:hanging="360"/>
+      </w:pPr>
+      <w:rPr>
+        <w:rFonts w:ascii="Symbol" w:hAnsi="Symbol" w:hint="default"/>
+        <w:sz w:val="20"/>
+      </w:rPr>
+    </w:lvl>
+    <w:lvl w:ilvl="4" w:tentative="1">
+      <w:start w:val="1"/>
+      <w:numFmt w:val="bullet"/>
+      <w:lvlText w:val=""/>
+      <w:lvlJc w:val="left"/>
+      <w:pPr>
+        <w:tabs>
+          <w:tab w:val="num" w:pos="3600"/>
+        </w:tabs>
+        <w:ind w:left="3600" w:hanging="360"/>
+      </w:pPr>
+      <w:rPr>
+        <w:rFonts w:ascii="Symbol" w:hAnsi="Symbol" w:hint="default"/>
+        <w:sz w:val="20"/>
+      </w:rPr>
+    </w:lvl>
+    <w:lvl w:ilvl="5" w:tentative="1">
+      <w:start w:val="1"/>
+      <w:numFmt w:val="bullet"/>
+      <w:lvlText w:val=""/>
+      <w:lvlJc w:val="left"/>
+      <w:pPr>
+        <w:tabs>
+          <w:tab w:val="num" w:pos="4320"/>
+        </w:tabs>
+        <w:ind w:left="4320" w:hanging="360"/>
+      </w:pPr>
+      <w:rPr>
+        <w:rFonts w:ascii="Symbol" w:hAnsi="Symbol" w:hint="default"/>
+        <w:sz w:val="20"/>
+      </w:rPr>
+    </w:lvl>
+    <w:lvl w:ilvl="6" w:tentative="1">
+      <w:start w:val="1"/>
+      <w:numFmt w:val="bullet"/>
+      <w:lvlText w:val=""/>
+      <w:lvlJc w:val="left"/>
+      <w:pPr>
+        <w:tabs>
+          <w:tab w:val="num" w:pos="5040"/>
+        </w:tabs>
+        <w:ind w:left="5040" w:hanging="360"/>
+      </w:pPr>
+      <w:rPr>
+        <w:rFonts w:ascii="Symbol" w:hAnsi="Symbol" w:hint="default"/>
+        <w:sz w:val="20"/>
+      </w:rPr>
+    </w:lvl>
+    <w:lvl w:ilvl="7" w:tentative="1">
+      <w:start w:val="1"/>
+      <w:numFmt w:val="bullet"/>
+      <w:lvlText w:val=""/>
+      <w:lvlJc w:val="left"/>
+      <w:pPr>
+        <w:tabs>
+          <w:tab w:val="num" w:pos="5760"/>
+        </w:tabs>
+        <w:ind w:left="5760" w:hanging="360"/>
+      </w:pPr>
+      <w:rPr>
+        <w:rFonts w:ascii="Symbol" w:hAnsi="Symbol" w:hint="default"/>
+        <w:sz w:val="20"/>
+      </w:rPr>
+    </w:lvl>
+    <w:lvl w:ilvl="8" w:tentative="1">
+      <w:start w:val="1"/>
+      <w:numFmt w:val="bullet"/>
+      <w:lvlText w:val=""/>
+      <w:lvlJc w:val="left"/>
+      <w:pPr>
+        <w:tabs>
+          <w:tab w:val="num" w:pos="6480"/>
+        </w:tabs>
+        <w:ind w:left="6480" w:hanging="360"/>
+      </w:pPr>
+      <w:rPr>
+        <w:rFonts w:ascii="Symbol" w:hAnsi="Symbol" w:hint="default"/>
+        <w:sz w:val="20"/>
+      </w:rPr>
+    </w:lvl>
+  </w:abstractNum>
+  <w:abstractNum w:abstractNumId="10" w15:restartNumberingAfterBreak="0">
+    <w:nsid w:val="44CF03DD"/>
+    <w:multiLevelType w:val="multilevel"/>
+    <w:tmpl w:val="D67E3C4A"/>
+    <w:lvl w:ilvl="0">
+      <w:start w:val="1"/>
+      <w:numFmt w:val="bullet"/>
+      <w:lvlText w:val=""/>
+      <w:lvlJc w:val="left"/>
+      <w:pPr>
+        <w:tabs>
+          <w:tab w:val="num" w:pos="720"/>
+        </w:tabs>
+        <w:ind w:left="720" w:hanging="360"/>
+      </w:pPr>
+      <w:rPr>
+        <w:rFonts w:ascii="Symbol" w:hAnsi="Symbol" w:hint="default"/>
+        <w:sz w:val="20"/>
+      </w:rPr>
+    </w:lvl>
+    <w:lvl w:ilvl="1" w:tentative="1">
+      <w:start w:val="1"/>
+      <w:numFmt w:val="bullet"/>
+      <w:lvlText w:val=""/>
+      <w:lvlJc w:val="left"/>
+      <w:pPr>
+        <w:tabs>
+          <w:tab w:val="num" w:pos="1440"/>
+        </w:tabs>
+        <w:ind w:left="1440" w:hanging="360"/>
+      </w:pPr>
+      <w:rPr>
+        <w:rFonts w:ascii="Symbol" w:hAnsi="Symbol" w:hint="default"/>
+        <w:sz w:val="20"/>
+      </w:rPr>
+    </w:lvl>
+    <w:lvl w:ilvl="2" w:tentative="1">
+      <w:start w:val="1"/>
+      <w:numFmt w:val="bullet"/>
+      <w:lvlText w:val=""/>
+      <w:lvlJc w:val="left"/>
+      <w:pPr>
+        <w:tabs>
+          <w:tab w:val="num" w:pos="2160"/>
+        </w:tabs>
+        <w:ind w:left="2160" w:hanging="360"/>
+      </w:pPr>
+      <w:rPr>
+        <w:rFonts w:ascii="Symbol" w:hAnsi="Symbol" w:hint="default"/>
+        <w:sz w:val="20"/>
+      </w:rPr>
+    </w:lvl>
+    <w:lvl w:ilvl="3" w:tentative="1">
+      <w:start w:val="1"/>
+      <w:numFmt w:val="bullet"/>
+      <w:lvlText w:val=""/>
+      <w:lvlJc w:val="left"/>
+      <w:pPr>
+        <w:tabs>
+          <w:tab w:val="num" w:pos="2880"/>
+        </w:tabs>
+        <w:ind w:left="2880" w:hanging="360"/>
+      </w:pPr>
+      <w:rPr>
+        <w:rFonts w:ascii="Symbol" w:hAnsi="Symbol" w:hint="default"/>
+        <w:sz w:val="20"/>
+      </w:rPr>
+    </w:lvl>
+    <w:lvl w:ilvl="4" w:tentative="1">
+      <w:start w:val="1"/>
+      <w:numFmt w:val="bullet"/>
+      <w:lvlText w:val=""/>
+      <w:lvlJc w:val="left"/>
+      <w:pPr>
+        <w:tabs>
+          <w:tab w:val="num" w:pos="3600"/>
+        </w:tabs>
+        <w:ind w:left="3600" w:hanging="360"/>
+      </w:pPr>
+      <w:rPr>
+        <w:rFonts w:ascii="Symbol" w:hAnsi="Symbol" w:hint="default"/>
+        <w:sz w:val="20"/>
+      </w:rPr>
+    </w:lvl>
+    <w:lvl w:ilvl="5" w:tentative="1">
+      <w:start w:val="1"/>
+      <w:numFmt w:val="bullet"/>
+      <w:lvlText w:val=""/>
+      <w:lvlJc w:val="left"/>
+      <w:pPr>
+        <w:tabs>
+          <w:tab w:val="num" w:pos="4320"/>
+        </w:tabs>
+        <w:ind w:left="4320" w:hanging="360"/>
+      </w:pPr>
+      <w:rPr>
+        <w:rFonts w:ascii="Symbol" w:hAnsi="Symbol" w:hint="default"/>
+        <w:sz w:val="20"/>
+      </w:rPr>
+    </w:lvl>
+    <w:lvl w:ilvl="6" w:tentative="1">
+      <w:start w:val="1"/>
+      <w:numFmt w:val="bullet"/>
+      <w:lvlText w:val=""/>
+      <w:lvlJc w:val="left"/>
+      <w:pPr>
+        <w:tabs>
+          <w:tab w:val="num" w:pos="5040"/>
+        </w:tabs>
+        <w:ind w:left="5040" w:hanging="360"/>
+      </w:pPr>
+      <w:rPr>
+        <w:rFonts w:ascii="Symbol" w:hAnsi="Symbol" w:hint="default"/>
+        <w:sz w:val="20"/>
+      </w:rPr>
+    </w:lvl>
+    <w:lvl w:ilvl="7" w:tentative="1">
+      <w:start w:val="1"/>
+      <w:numFmt w:val="bullet"/>
+      <w:lvlText w:val=""/>
+      <w:lvlJc w:val="left"/>
+      <w:pPr>
+        <w:tabs>
+          <w:tab w:val="num" w:pos="5760"/>
+        </w:tabs>
+        <w:ind w:left="5760" w:hanging="360"/>
+      </w:pPr>
+      <w:rPr>
+        <w:rFonts w:ascii="Symbol" w:hAnsi="Symbol" w:hint="default"/>
+        <w:sz w:val="20"/>
+      </w:rPr>
+    </w:lvl>
+    <w:lvl w:ilvl="8" w:tentative="1">
+      <w:start w:val="1"/>
+      <w:numFmt w:val="bullet"/>
+      <w:lvlText w:val=""/>
+      <w:lvlJc w:val="left"/>
+      <w:pPr>
+        <w:tabs>
+          <w:tab w:val="num" w:pos="6480"/>
+        </w:tabs>
+        <w:ind w:left="6480" w:hanging="360"/>
+      </w:pPr>
+      <w:rPr>
+        <w:rFonts w:ascii="Symbol" w:hAnsi="Symbol" w:hint="default"/>
+        <w:sz w:val="20"/>
+      </w:rPr>
+    </w:lvl>
+  </w:abstractNum>
+  <w:abstractNum w:abstractNumId="11" w15:restartNumberingAfterBreak="0">
     <w:nsid w:val="4663027A"/>
     <w:multiLevelType w:val="hybridMultilevel"/>
     <w:tmpl w:val="0AFCD028"/>
@@ -953,7 +2932,242 @@
       </w:pPr>
     </w:lvl>
   </w:abstractNum>
-  <w:abstractNum w:abstractNumId="3" w15:restartNumberingAfterBreak="0">
+  <w:abstractNum w:abstractNumId="12" w15:restartNumberingAfterBreak="0">
+    <w:nsid w:val="4A4B7028"/>
+    <w:multiLevelType w:val="multilevel"/>
+    <w:tmpl w:val="F790D854"/>
+    <w:lvl w:ilvl="0">
+      <w:start w:val="1"/>
+      <w:numFmt w:val="bullet"/>
+      <w:lvlText w:val=""/>
+      <w:lvlJc w:val="left"/>
+      <w:pPr>
+        <w:tabs>
+          <w:tab w:val="num" w:pos="720"/>
+        </w:tabs>
+        <w:ind w:left="720" w:hanging="360"/>
+      </w:pPr>
+      <w:rPr>
+        <w:rFonts w:ascii="Symbol" w:hAnsi="Symbol" w:hint="default"/>
+        <w:sz w:val="20"/>
+      </w:rPr>
+    </w:lvl>
+    <w:lvl w:ilvl="1" w:tentative="1">
+      <w:start w:val="1"/>
+      <w:numFmt w:val="bullet"/>
+      <w:lvlText w:val=""/>
+      <w:lvlJc w:val="left"/>
+      <w:pPr>
+        <w:tabs>
+          <w:tab w:val="num" w:pos="1440"/>
+        </w:tabs>
+        <w:ind w:left="1440" w:hanging="360"/>
+      </w:pPr>
+      <w:rPr>
+        <w:rFonts w:ascii="Symbol" w:hAnsi="Symbol" w:hint="default"/>
+        <w:sz w:val="20"/>
+      </w:rPr>
+    </w:lvl>
+    <w:lvl w:ilvl="2" w:tentative="1">
+      <w:start w:val="1"/>
+      <w:numFmt w:val="bullet"/>
+      <w:lvlText w:val=""/>
+      <w:lvlJc w:val="left"/>
+      <w:pPr>
+        <w:tabs>
+          <w:tab w:val="num" w:pos="2160"/>
+        </w:tabs>
+        <w:ind w:left="2160" w:hanging="360"/>
+      </w:pPr>
+      <w:rPr>
+        <w:rFonts w:ascii="Symbol" w:hAnsi="Symbol" w:hint="default"/>
+        <w:sz w:val="20"/>
+      </w:rPr>
+    </w:lvl>
+    <w:lvl w:ilvl="3" w:tentative="1">
+      <w:start w:val="1"/>
+      <w:numFmt w:val="bullet"/>
+      <w:lvlText w:val=""/>
+      <w:lvlJc w:val="left"/>
+      <w:pPr>
+        <w:tabs>
+          <w:tab w:val="num" w:pos="2880"/>
+        </w:tabs>
+        <w:ind w:left="2880" w:hanging="360"/>
+      </w:pPr>
+      <w:rPr>
+        <w:rFonts w:ascii="Symbol" w:hAnsi="Symbol" w:hint="default"/>
+        <w:sz w:val="20"/>
+      </w:rPr>
+    </w:lvl>
+    <w:lvl w:ilvl="4" w:tentative="1">
+      <w:start w:val="1"/>
+      <w:numFmt w:val="bullet"/>
+      <w:lvlText w:val=""/>
+      <w:lvlJc w:val="left"/>
+      <w:pPr>
+        <w:tabs>
+          <w:tab w:val="num" w:pos="3600"/>
+        </w:tabs>
+        <w:ind w:left="3600" w:hanging="360"/>
+      </w:pPr>
+      <w:rPr>
+        <w:rFonts w:ascii="Symbol" w:hAnsi="Symbol" w:hint="default"/>
+        <w:sz w:val="20"/>
+      </w:rPr>
+    </w:lvl>
+    <w:lvl w:ilvl="5" w:tentative="1">
+      <w:start w:val="1"/>
+      <w:numFmt w:val="bullet"/>
+      <w:lvlText w:val=""/>
+      <w:lvlJc w:val="left"/>
+      <w:pPr>
+        <w:tabs>
+          <w:tab w:val="num" w:pos="4320"/>
+        </w:tabs>
+        <w:ind w:left="4320" w:hanging="360"/>
+      </w:pPr>
+      <w:rPr>
+        <w:rFonts w:ascii="Symbol" w:hAnsi="Symbol" w:hint="default"/>
+        <w:sz w:val="20"/>
+      </w:rPr>
+    </w:lvl>
+    <w:lvl w:ilvl="6" w:tentative="1">
+      <w:start w:val="1"/>
+      <w:numFmt w:val="bullet"/>
+      <w:lvlText w:val=""/>
+      <w:lvlJc w:val="left"/>
+      <w:pPr>
+        <w:tabs>
+          <w:tab w:val="num" w:pos="5040"/>
+        </w:tabs>
+        <w:ind w:left="5040" w:hanging="360"/>
+      </w:pPr>
+      <w:rPr>
+        <w:rFonts w:ascii="Symbol" w:hAnsi="Symbol" w:hint="default"/>
+        <w:sz w:val="20"/>
+      </w:rPr>
+    </w:lvl>
+    <w:lvl w:ilvl="7" w:tentative="1">
+      <w:start w:val="1"/>
+      <w:numFmt w:val="bullet"/>
+      <w:lvlText w:val=""/>
+      <w:lvlJc w:val="left"/>
+      <w:pPr>
+        <w:tabs>
+          <w:tab w:val="num" w:pos="5760"/>
+        </w:tabs>
+        <w:ind w:left="5760" w:hanging="360"/>
+      </w:pPr>
+      <w:rPr>
+        <w:rFonts w:ascii="Symbol" w:hAnsi="Symbol" w:hint="default"/>
+        <w:sz w:val="20"/>
+      </w:rPr>
+    </w:lvl>
+    <w:lvl w:ilvl="8" w:tentative="1">
+      <w:start w:val="1"/>
+      <w:numFmt w:val="bullet"/>
+      <w:lvlText w:val=""/>
+      <w:lvlJc w:val="left"/>
+      <w:pPr>
+        <w:tabs>
+          <w:tab w:val="num" w:pos="6480"/>
+        </w:tabs>
+        <w:ind w:left="6480" w:hanging="360"/>
+      </w:pPr>
+      <w:rPr>
+        <w:rFonts w:ascii="Symbol" w:hAnsi="Symbol" w:hint="default"/>
+        <w:sz w:val="20"/>
+      </w:rPr>
+    </w:lvl>
+  </w:abstractNum>
+  <w:abstractNum w:abstractNumId="13" w15:restartNumberingAfterBreak="0">
+    <w:nsid w:val="63074345"/>
+    <w:multiLevelType w:val="hybridMultilevel"/>
+    <w:tmpl w:val="E722A94C"/>
+    <w:lvl w:ilvl="0" w:tplc="04100011">
+      <w:start w:val="1"/>
+      <w:numFmt w:val="decimal"/>
+      <w:lvlText w:val="%1)"/>
+      <w:lvlJc w:val="left"/>
+      <w:pPr>
+        <w:ind w:left="720" w:hanging="360"/>
+      </w:pPr>
+    </w:lvl>
+    <w:lvl w:ilvl="1" w:tplc="04100019" w:tentative="1">
+      <w:start w:val="1"/>
+      <w:numFmt w:val="lowerLetter"/>
+      <w:lvlText w:val="%2."/>
+      <w:lvlJc w:val="left"/>
+      <w:pPr>
+        <w:ind w:left="1440" w:hanging="360"/>
+      </w:pPr>
+    </w:lvl>
+    <w:lvl w:ilvl="2" w:tplc="0410001B" w:tentative="1">
+      <w:start w:val="1"/>
+      <w:numFmt w:val="lowerRoman"/>
+      <w:lvlText w:val="%3."/>
+      <w:lvlJc w:val="right"/>
+      <w:pPr>
+        <w:ind w:left="2160" w:hanging="180"/>
+      </w:pPr>
+    </w:lvl>
+    <w:lvl w:ilvl="3" w:tplc="0410000F" w:tentative="1">
+      <w:start w:val="1"/>
+      <w:numFmt w:val="decimal"/>
+      <w:lvlText w:val="%4."/>
+      <w:lvlJc w:val="left"/>
+      <w:pPr>
+        <w:ind w:left="2880" w:hanging="360"/>
+      </w:pPr>
+    </w:lvl>
+    <w:lvl w:ilvl="4" w:tplc="04100019" w:tentative="1">
+      <w:start w:val="1"/>
+      <w:numFmt w:val="lowerLetter"/>
+      <w:lvlText w:val="%5."/>
+      <w:lvlJc w:val="left"/>
+      <w:pPr>
+        <w:ind w:left="3600" w:hanging="360"/>
+      </w:pPr>
+    </w:lvl>
+    <w:lvl w:ilvl="5" w:tplc="0410001B" w:tentative="1">
+      <w:start w:val="1"/>
+      <w:numFmt w:val="lowerRoman"/>
+      <w:lvlText w:val="%6."/>
+      <w:lvlJc w:val="right"/>
+      <w:pPr>
+        <w:ind w:left="4320" w:hanging="180"/>
+      </w:pPr>
+    </w:lvl>
+    <w:lvl w:ilvl="6" w:tplc="0410000F" w:tentative="1">
+      <w:start w:val="1"/>
+      <w:numFmt w:val="decimal"/>
+      <w:lvlText w:val="%7."/>
+      <w:lvlJc w:val="left"/>
+      <w:pPr>
+        <w:ind w:left="5040" w:hanging="360"/>
+      </w:pPr>
+    </w:lvl>
+    <w:lvl w:ilvl="7" w:tplc="04100019" w:tentative="1">
+      <w:start w:val="1"/>
+      <w:numFmt w:val="lowerLetter"/>
+      <w:lvlText w:val="%8."/>
+      <w:lvlJc w:val="left"/>
+      <w:pPr>
+        <w:ind w:left="5760" w:hanging="360"/>
+      </w:pPr>
+    </w:lvl>
+    <w:lvl w:ilvl="8" w:tplc="0410001B" w:tentative="1">
+      <w:start w:val="1"/>
+      <w:numFmt w:val="lowerRoman"/>
+      <w:lvlText w:val="%9."/>
+      <w:lvlJc w:val="right"/>
+      <w:pPr>
+        <w:ind w:left="6480" w:hanging="180"/>
+      </w:pPr>
+    </w:lvl>
+  </w:abstractNum>
+  <w:abstractNum w:abstractNumId="14" w15:restartNumberingAfterBreak="0">
     <w:nsid w:val="67EA3DF1"/>
     <w:multiLevelType w:val="multilevel"/>
     <w:tmpl w:val="07B62EAC"/>
@@ -1102,17 +3316,447 @@
       </w:rPr>
     </w:lvl>
   </w:abstractNum>
+  <w:abstractNum w:abstractNumId="15" w15:restartNumberingAfterBreak="0">
+    <w:nsid w:val="69BB7E41"/>
+    <w:multiLevelType w:val="multilevel"/>
+    <w:tmpl w:val="91A4B07E"/>
+    <w:lvl w:ilvl="0">
+      <w:start w:val="1"/>
+      <w:numFmt w:val="bullet"/>
+      <w:lvlText w:val=""/>
+      <w:lvlJc w:val="left"/>
+      <w:pPr>
+        <w:tabs>
+          <w:tab w:val="num" w:pos="720"/>
+        </w:tabs>
+        <w:ind w:left="720" w:hanging="360"/>
+      </w:pPr>
+      <w:rPr>
+        <w:rFonts w:ascii="Symbol" w:hAnsi="Symbol" w:hint="default"/>
+        <w:sz w:val="20"/>
+      </w:rPr>
+    </w:lvl>
+    <w:lvl w:ilvl="1" w:tentative="1">
+      <w:start w:val="1"/>
+      <w:numFmt w:val="bullet"/>
+      <w:lvlText w:val=""/>
+      <w:lvlJc w:val="left"/>
+      <w:pPr>
+        <w:tabs>
+          <w:tab w:val="num" w:pos="1440"/>
+        </w:tabs>
+        <w:ind w:left="1440" w:hanging="360"/>
+      </w:pPr>
+      <w:rPr>
+        <w:rFonts w:ascii="Symbol" w:hAnsi="Symbol" w:hint="default"/>
+        <w:sz w:val="20"/>
+      </w:rPr>
+    </w:lvl>
+    <w:lvl w:ilvl="2" w:tentative="1">
+      <w:start w:val="1"/>
+      <w:numFmt w:val="bullet"/>
+      <w:lvlText w:val=""/>
+      <w:lvlJc w:val="left"/>
+      <w:pPr>
+        <w:tabs>
+          <w:tab w:val="num" w:pos="2160"/>
+        </w:tabs>
+        <w:ind w:left="2160" w:hanging="360"/>
+      </w:pPr>
+      <w:rPr>
+        <w:rFonts w:ascii="Symbol" w:hAnsi="Symbol" w:hint="default"/>
+        <w:sz w:val="20"/>
+      </w:rPr>
+    </w:lvl>
+    <w:lvl w:ilvl="3" w:tentative="1">
+      <w:start w:val="1"/>
+      <w:numFmt w:val="bullet"/>
+      <w:lvlText w:val=""/>
+      <w:lvlJc w:val="left"/>
+      <w:pPr>
+        <w:tabs>
+          <w:tab w:val="num" w:pos="2880"/>
+        </w:tabs>
+        <w:ind w:left="2880" w:hanging="360"/>
+      </w:pPr>
+      <w:rPr>
+        <w:rFonts w:ascii="Symbol" w:hAnsi="Symbol" w:hint="default"/>
+        <w:sz w:val="20"/>
+      </w:rPr>
+    </w:lvl>
+    <w:lvl w:ilvl="4" w:tentative="1">
+      <w:start w:val="1"/>
+      <w:numFmt w:val="bullet"/>
+      <w:lvlText w:val=""/>
+      <w:lvlJc w:val="left"/>
+      <w:pPr>
+        <w:tabs>
+          <w:tab w:val="num" w:pos="3600"/>
+        </w:tabs>
+        <w:ind w:left="3600" w:hanging="360"/>
+      </w:pPr>
+      <w:rPr>
+        <w:rFonts w:ascii="Symbol" w:hAnsi="Symbol" w:hint="default"/>
+        <w:sz w:val="20"/>
+      </w:rPr>
+    </w:lvl>
+    <w:lvl w:ilvl="5" w:tentative="1">
+      <w:start w:val="1"/>
+      <w:numFmt w:val="bullet"/>
+      <w:lvlText w:val=""/>
+      <w:lvlJc w:val="left"/>
+      <w:pPr>
+        <w:tabs>
+          <w:tab w:val="num" w:pos="4320"/>
+        </w:tabs>
+        <w:ind w:left="4320" w:hanging="360"/>
+      </w:pPr>
+      <w:rPr>
+        <w:rFonts w:ascii="Symbol" w:hAnsi="Symbol" w:hint="default"/>
+        <w:sz w:val="20"/>
+      </w:rPr>
+    </w:lvl>
+    <w:lvl w:ilvl="6" w:tentative="1">
+      <w:start w:val="1"/>
+      <w:numFmt w:val="bullet"/>
+      <w:lvlText w:val=""/>
+      <w:lvlJc w:val="left"/>
+      <w:pPr>
+        <w:tabs>
+          <w:tab w:val="num" w:pos="5040"/>
+        </w:tabs>
+        <w:ind w:left="5040" w:hanging="360"/>
+      </w:pPr>
+      <w:rPr>
+        <w:rFonts w:ascii="Symbol" w:hAnsi="Symbol" w:hint="default"/>
+        <w:sz w:val="20"/>
+      </w:rPr>
+    </w:lvl>
+    <w:lvl w:ilvl="7" w:tentative="1">
+      <w:start w:val="1"/>
+      <w:numFmt w:val="bullet"/>
+      <w:lvlText w:val=""/>
+      <w:lvlJc w:val="left"/>
+      <w:pPr>
+        <w:tabs>
+          <w:tab w:val="num" w:pos="5760"/>
+        </w:tabs>
+        <w:ind w:left="5760" w:hanging="360"/>
+      </w:pPr>
+      <w:rPr>
+        <w:rFonts w:ascii="Symbol" w:hAnsi="Symbol" w:hint="default"/>
+        <w:sz w:val="20"/>
+      </w:rPr>
+    </w:lvl>
+    <w:lvl w:ilvl="8" w:tentative="1">
+      <w:start w:val="1"/>
+      <w:numFmt w:val="bullet"/>
+      <w:lvlText w:val=""/>
+      <w:lvlJc w:val="left"/>
+      <w:pPr>
+        <w:tabs>
+          <w:tab w:val="num" w:pos="6480"/>
+        </w:tabs>
+        <w:ind w:left="6480" w:hanging="360"/>
+      </w:pPr>
+      <w:rPr>
+        <w:rFonts w:ascii="Symbol" w:hAnsi="Symbol" w:hint="default"/>
+        <w:sz w:val="20"/>
+      </w:rPr>
+    </w:lvl>
+  </w:abstractNum>
+  <w:abstractNum w:abstractNumId="16" w15:restartNumberingAfterBreak="0">
+    <w:nsid w:val="6D773C60"/>
+    <w:multiLevelType w:val="multilevel"/>
+    <w:tmpl w:val="D0E201E8"/>
+    <w:lvl w:ilvl="0">
+      <w:start w:val="1"/>
+      <w:numFmt w:val="bullet"/>
+      <w:lvlText w:val=""/>
+      <w:lvlJc w:val="left"/>
+      <w:pPr>
+        <w:tabs>
+          <w:tab w:val="num" w:pos="720"/>
+        </w:tabs>
+        <w:ind w:left="720" w:hanging="360"/>
+      </w:pPr>
+      <w:rPr>
+        <w:rFonts w:ascii="Symbol" w:hAnsi="Symbol" w:hint="default"/>
+        <w:sz w:val="20"/>
+      </w:rPr>
+    </w:lvl>
+    <w:lvl w:ilvl="1" w:tentative="1">
+      <w:start w:val="1"/>
+      <w:numFmt w:val="bullet"/>
+      <w:lvlText w:val=""/>
+      <w:lvlJc w:val="left"/>
+      <w:pPr>
+        <w:tabs>
+          <w:tab w:val="num" w:pos="1440"/>
+        </w:tabs>
+        <w:ind w:left="1440" w:hanging="360"/>
+      </w:pPr>
+      <w:rPr>
+        <w:rFonts w:ascii="Symbol" w:hAnsi="Symbol" w:hint="default"/>
+        <w:sz w:val="20"/>
+      </w:rPr>
+    </w:lvl>
+    <w:lvl w:ilvl="2" w:tentative="1">
+      <w:start w:val="1"/>
+      <w:numFmt w:val="bullet"/>
+      <w:lvlText w:val=""/>
+      <w:lvlJc w:val="left"/>
+      <w:pPr>
+        <w:tabs>
+          <w:tab w:val="num" w:pos="2160"/>
+        </w:tabs>
+        <w:ind w:left="2160" w:hanging="360"/>
+      </w:pPr>
+      <w:rPr>
+        <w:rFonts w:ascii="Symbol" w:hAnsi="Symbol" w:hint="default"/>
+        <w:sz w:val="20"/>
+      </w:rPr>
+    </w:lvl>
+    <w:lvl w:ilvl="3" w:tentative="1">
+      <w:start w:val="1"/>
+      <w:numFmt w:val="bullet"/>
+      <w:lvlText w:val=""/>
+      <w:lvlJc w:val="left"/>
+      <w:pPr>
+        <w:tabs>
+          <w:tab w:val="num" w:pos="2880"/>
+        </w:tabs>
+        <w:ind w:left="2880" w:hanging="360"/>
+      </w:pPr>
+      <w:rPr>
+        <w:rFonts w:ascii="Symbol" w:hAnsi="Symbol" w:hint="default"/>
+        <w:sz w:val="20"/>
+      </w:rPr>
+    </w:lvl>
+    <w:lvl w:ilvl="4" w:tentative="1">
+      <w:start w:val="1"/>
+      <w:numFmt w:val="bullet"/>
+      <w:lvlText w:val=""/>
+      <w:lvlJc w:val="left"/>
+      <w:pPr>
+        <w:tabs>
+          <w:tab w:val="num" w:pos="3600"/>
+        </w:tabs>
+        <w:ind w:left="3600" w:hanging="360"/>
+      </w:pPr>
+      <w:rPr>
+        <w:rFonts w:ascii="Symbol" w:hAnsi="Symbol" w:hint="default"/>
+        <w:sz w:val="20"/>
+      </w:rPr>
+    </w:lvl>
+    <w:lvl w:ilvl="5" w:tentative="1">
+      <w:start w:val="1"/>
+      <w:numFmt w:val="bullet"/>
+      <w:lvlText w:val=""/>
+      <w:lvlJc w:val="left"/>
+      <w:pPr>
+        <w:tabs>
+          <w:tab w:val="num" w:pos="4320"/>
+        </w:tabs>
+        <w:ind w:left="4320" w:hanging="360"/>
+      </w:pPr>
+      <w:rPr>
+        <w:rFonts w:ascii="Symbol" w:hAnsi="Symbol" w:hint="default"/>
+        <w:sz w:val="20"/>
+      </w:rPr>
+    </w:lvl>
+    <w:lvl w:ilvl="6" w:tentative="1">
+      <w:start w:val="1"/>
+      <w:numFmt w:val="bullet"/>
+      <w:lvlText w:val=""/>
+      <w:lvlJc w:val="left"/>
+      <w:pPr>
+        <w:tabs>
+          <w:tab w:val="num" w:pos="5040"/>
+        </w:tabs>
+        <w:ind w:left="5040" w:hanging="360"/>
+      </w:pPr>
+      <w:rPr>
+        <w:rFonts w:ascii="Symbol" w:hAnsi="Symbol" w:hint="default"/>
+        <w:sz w:val="20"/>
+      </w:rPr>
+    </w:lvl>
+    <w:lvl w:ilvl="7" w:tentative="1">
+      <w:start w:val="1"/>
+      <w:numFmt w:val="bullet"/>
+      <w:lvlText w:val=""/>
+      <w:lvlJc w:val="left"/>
+      <w:pPr>
+        <w:tabs>
+          <w:tab w:val="num" w:pos="5760"/>
+        </w:tabs>
+        <w:ind w:left="5760" w:hanging="360"/>
+      </w:pPr>
+      <w:rPr>
+        <w:rFonts w:ascii="Symbol" w:hAnsi="Symbol" w:hint="default"/>
+        <w:sz w:val="20"/>
+      </w:rPr>
+    </w:lvl>
+    <w:lvl w:ilvl="8" w:tentative="1">
+      <w:start w:val="1"/>
+      <w:numFmt w:val="bullet"/>
+      <w:lvlText w:val=""/>
+      <w:lvlJc w:val="left"/>
+      <w:pPr>
+        <w:tabs>
+          <w:tab w:val="num" w:pos="6480"/>
+        </w:tabs>
+        <w:ind w:left="6480" w:hanging="360"/>
+      </w:pPr>
+      <w:rPr>
+        <w:rFonts w:ascii="Symbol" w:hAnsi="Symbol" w:hint="default"/>
+        <w:sz w:val="20"/>
+      </w:rPr>
+    </w:lvl>
+  </w:abstractNum>
+  <w:abstractNum w:abstractNumId="17" w15:restartNumberingAfterBreak="0">
+    <w:nsid w:val="7F6F0FED"/>
+    <w:multiLevelType w:val="hybridMultilevel"/>
+    <w:tmpl w:val="0126494E"/>
+    <w:lvl w:ilvl="0" w:tplc="04100011">
+      <w:start w:val="1"/>
+      <w:numFmt w:val="decimal"/>
+      <w:lvlText w:val="%1)"/>
+      <w:lvlJc w:val="left"/>
+      <w:pPr>
+        <w:ind w:left="720" w:hanging="360"/>
+      </w:pPr>
+      <w:rPr>
+        <w:rFonts w:hint="default"/>
+        <w:b w:val="0"/>
+      </w:rPr>
+    </w:lvl>
+    <w:lvl w:ilvl="1" w:tplc="04100019">
+      <w:start w:val="1"/>
+      <w:numFmt w:val="lowerLetter"/>
+      <w:lvlText w:val="%2."/>
+      <w:lvlJc w:val="left"/>
+      <w:pPr>
+        <w:ind w:left="1440" w:hanging="360"/>
+      </w:pPr>
+    </w:lvl>
+    <w:lvl w:ilvl="2" w:tplc="0410001B" w:tentative="1">
+      <w:start w:val="1"/>
+      <w:numFmt w:val="lowerRoman"/>
+      <w:lvlText w:val="%3."/>
+      <w:lvlJc w:val="right"/>
+      <w:pPr>
+        <w:ind w:left="2160" w:hanging="180"/>
+      </w:pPr>
+    </w:lvl>
+    <w:lvl w:ilvl="3" w:tplc="0410000F" w:tentative="1">
+      <w:start w:val="1"/>
+      <w:numFmt w:val="decimal"/>
+      <w:lvlText w:val="%4."/>
+      <w:lvlJc w:val="left"/>
+      <w:pPr>
+        <w:ind w:left="2880" w:hanging="360"/>
+      </w:pPr>
+    </w:lvl>
+    <w:lvl w:ilvl="4" w:tplc="04100019" w:tentative="1">
+      <w:start w:val="1"/>
+      <w:numFmt w:val="lowerLetter"/>
+      <w:lvlText w:val="%5."/>
+      <w:lvlJc w:val="left"/>
+      <w:pPr>
+        <w:ind w:left="3600" w:hanging="360"/>
+      </w:pPr>
+    </w:lvl>
+    <w:lvl w:ilvl="5" w:tplc="0410001B" w:tentative="1">
+      <w:start w:val="1"/>
+      <w:numFmt w:val="lowerRoman"/>
+      <w:lvlText w:val="%6."/>
+      <w:lvlJc w:val="right"/>
+      <w:pPr>
+        <w:ind w:left="4320" w:hanging="180"/>
+      </w:pPr>
+    </w:lvl>
+    <w:lvl w:ilvl="6" w:tplc="0410000F" w:tentative="1">
+      <w:start w:val="1"/>
+      <w:numFmt w:val="decimal"/>
+      <w:lvlText w:val="%7."/>
+      <w:lvlJc w:val="left"/>
+      <w:pPr>
+        <w:ind w:left="5040" w:hanging="360"/>
+      </w:pPr>
+    </w:lvl>
+    <w:lvl w:ilvl="7" w:tplc="04100019" w:tentative="1">
+      <w:start w:val="1"/>
+      <w:numFmt w:val="lowerLetter"/>
+      <w:lvlText w:val="%8."/>
+      <w:lvlJc w:val="left"/>
+      <w:pPr>
+        <w:ind w:left="5760" w:hanging="360"/>
+      </w:pPr>
+    </w:lvl>
+    <w:lvl w:ilvl="8" w:tplc="0410001B" w:tentative="1">
+      <w:start w:val="1"/>
+      <w:numFmt w:val="lowerRoman"/>
+      <w:lvlText w:val="%9."/>
+      <w:lvlJc w:val="right"/>
+      <w:pPr>
+        <w:ind w:left="6480" w:hanging="180"/>
+      </w:pPr>
+    </w:lvl>
+  </w:abstractNum>
   <w:num w:numId="1" w16cid:durableId="588974517">
+    <w:abstractNumId w:val="11"/>
+  </w:num>
+  <w:num w:numId="2" w16cid:durableId="1210190282">
+    <w:abstractNumId w:val="4"/>
+  </w:num>
+  <w:num w:numId="3" w16cid:durableId="1865753333">
+    <w:abstractNumId w:val="8"/>
+  </w:num>
+  <w:num w:numId="4" w16cid:durableId="56823656">
+    <w:abstractNumId w:val="14"/>
+  </w:num>
+  <w:num w:numId="5" w16cid:durableId="755324799">
+    <w:abstractNumId w:val="3"/>
+  </w:num>
+  <w:num w:numId="6" w16cid:durableId="533732857">
+    <w:abstractNumId w:val="17"/>
+  </w:num>
+  <w:num w:numId="7" w16cid:durableId="1448768458">
+    <w:abstractNumId w:val="12"/>
+  </w:num>
+  <w:num w:numId="8" w16cid:durableId="1073744505">
+    <w:abstractNumId w:val="16"/>
+  </w:num>
+  <w:num w:numId="9" w16cid:durableId="707265283">
+    <w:abstractNumId w:val="15"/>
+  </w:num>
+  <w:num w:numId="10" w16cid:durableId="967130897">
+    <w:abstractNumId w:val="10"/>
+  </w:num>
+  <w:num w:numId="11" w16cid:durableId="1849758045">
+    <w:abstractNumId w:val="9"/>
+  </w:num>
+  <w:num w:numId="12" w16cid:durableId="146165745">
+    <w:abstractNumId w:val="7"/>
+  </w:num>
+  <w:num w:numId="13" w16cid:durableId="1134566475">
+    <w:abstractNumId w:val="1"/>
+  </w:num>
+  <w:num w:numId="14" w16cid:durableId="1086226224">
+    <w:abstractNumId w:val="5"/>
+  </w:num>
+  <w:num w:numId="15" w16cid:durableId="1446461517">
     <w:abstractNumId w:val="2"/>
   </w:num>
-  <w:num w:numId="2" w16cid:durableId="1210190282">
+  <w:num w:numId="16" w16cid:durableId="1504200924">
+    <w:abstractNumId w:val="13"/>
+  </w:num>
+  <w:num w:numId="17" w16cid:durableId="2097748507">
+    <w:abstractNumId w:val="6"/>
+  </w:num>
+  <w:num w:numId="18" w16cid:durableId="915095981">
     <w:abstractNumId w:val="0"/>
-  </w:num>
-  <w:num w:numId="3" w16cid:durableId="1865753333">
-    <w:abstractNumId w:val="1"/>
-  </w:num>
-  <w:num w:numId="4" w16cid:durableId="56823656">
-    <w:abstractNumId w:val="3"/>
   </w:num>
 </w:numbering>
 </file>
@@ -1555,6 +4199,29 @@
       <w:contextualSpacing/>
     </w:pPr>
   </w:style>
+  <w:style w:type="character" w:styleId="Collegamentoipertestuale">
+    <w:name w:val="Hyperlink"/>
+    <w:basedOn w:val="Carpredefinitoparagrafo"/>
+    <w:uiPriority w:val="99"/>
+    <w:unhideWhenUsed/>
+    <w:rsid w:val="00A146C6"/>
+    <w:rPr>
+      <w:color w:val="0563C1" w:themeColor="hyperlink"/>
+      <w:u w:val="single"/>
+    </w:rPr>
+  </w:style>
+  <w:style w:type="character" w:styleId="Menzionenonrisolta">
+    <w:name w:val="Unresolved Mention"/>
+    <w:basedOn w:val="Carpredefinitoparagrafo"/>
+    <w:uiPriority w:val="99"/>
+    <w:semiHidden/>
+    <w:unhideWhenUsed/>
+    <w:rsid w:val="00A146C6"/>
+    <w:rPr>
+      <w:color w:val="605E5C"/>
+      <w:shd w:val="clear" w:color="auto" w:fill="E1DFDD"/>
+    </w:rPr>
+  </w:style>
 </w:styles>
 </file>
 

</xml_diff>

<commit_message>
Advanced a bit on group project work
</commit_message>
<xml_diff>
--- a/Group Project/1 - Audience analysis.docx
+++ b/Group Project/1 - Audience analysis.docx
@@ -1351,52 +1351,21 @@
             <w:rStyle w:val="Collegamentoipertestuale"/>
             <w:lang w:val="en-US"/>
           </w:rPr>
-          <w:t>https://www.nowsecure.com/customers/</w:t>
+          <w:t>https://ww</w:t>
         </w:r>
-      </w:hyperlink>
-      <w:r>
-        <w:rPr>
-          <w:lang w:val="en-US"/>
-        </w:rPr>
-        <w:t xml:space="preserve"> </w:t>
-      </w:r>
-    </w:p>
-    <w:p>
-      <w:pPr>
-        <w:pStyle w:val="Paragrafoelenco"/>
-        <w:numPr>
-          <w:ilvl w:val="0"/>
-          <w:numId w:val="18"/>
-        </w:numPr>
-        <w:rPr>
-          <w:lang w:val="en-US"/>
-        </w:rPr>
-      </w:pPr>
-      <w:r>
-        <w:rPr>
-          <w:lang w:val="en-US"/>
-        </w:rPr>
-        <w:t>Randorisec</w:t>
-      </w:r>
-    </w:p>
-    <w:p>
-      <w:pPr>
-        <w:pStyle w:val="Paragrafoelenco"/>
-        <w:numPr>
-          <w:ilvl w:val="1"/>
-          <w:numId w:val="18"/>
-        </w:numPr>
-        <w:rPr>
-          <w:lang w:val="en-US"/>
-        </w:rPr>
-      </w:pPr>
-      <w:hyperlink r:id="rId13" w:history="1">
         <w:r>
           <w:rPr>
             <w:rStyle w:val="Collegamentoipertestuale"/>
             <w:lang w:val="en-US"/>
           </w:rPr>
-          <w:t>https://www.randorisec.fr/about/#testimonials</w:t>
+          <w:t>w</w:t>
+        </w:r>
+        <w:r>
+          <w:rPr>
+            <w:rStyle w:val="Collegamentoipertestuale"/>
+            <w:lang w:val="en-US"/>
+          </w:rPr>
+          <w:t>.nowsecure.com/customers/</w:t>
         </w:r>
       </w:hyperlink>
       <w:r>
@@ -1408,6 +1377,65 @@
     </w:p>
     <w:p>
       <w:pPr>
+        <w:pStyle w:val="Paragrafoelenco"/>
+        <w:numPr>
+          <w:ilvl w:val="0"/>
+          <w:numId w:val="18"/>
+        </w:numPr>
+        <w:rPr>
+          <w:lang w:val="en-US"/>
+        </w:rPr>
+      </w:pPr>
+      <w:r>
+        <w:rPr>
+          <w:lang w:val="en-US"/>
+        </w:rPr>
+        <w:t>Randorisec</w:t>
+      </w:r>
+    </w:p>
+    <w:p>
+      <w:pPr>
+        <w:pStyle w:val="Paragrafoelenco"/>
+        <w:numPr>
+          <w:ilvl w:val="1"/>
+          <w:numId w:val="18"/>
+        </w:numPr>
+        <w:rPr>
+          <w:lang w:val="en-US"/>
+        </w:rPr>
+      </w:pPr>
+      <w:hyperlink r:id="rId13" w:anchor="testimonials" w:history="1">
+        <w:r>
+          <w:rPr>
+            <w:rStyle w:val="Collegamentoipertestuale"/>
+            <w:lang w:val="en-US"/>
+          </w:rPr>
+          <w:t>https://</w:t>
+        </w:r>
+        <w:r>
+          <w:rPr>
+            <w:rStyle w:val="Collegamentoipertestuale"/>
+            <w:lang w:val="en-US"/>
+          </w:rPr>
+          <w:t>w</w:t>
+        </w:r>
+        <w:r>
+          <w:rPr>
+            <w:rStyle w:val="Collegamentoipertestuale"/>
+            <w:lang w:val="en-US"/>
+          </w:rPr>
+          <w:t>ww.randorisec.fr/about/#testimonials</w:t>
+        </w:r>
+      </w:hyperlink>
+      <w:r>
+        <w:rPr>
+          <w:lang w:val="en-US"/>
+        </w:rPr>
+        <w:t xml:space="preserve"> </w:t>
+      </w:r>
+    </w:p>
+    <w:p>
+      <w:pPr>
         <w:rPr>
           <w:lang w:val="en-US"/>
         </w:rPr>
@@ -1419,6 +1447,13 @@
         <w:lastRenderedPageBreak/>
         <w:t xml:space="preserve">Analyzing all of this, we come to another conclusion: companies which are bigger and bigger with expertise and further network links inside the environment. </w:t>
       </w:r>
+    </w:p>
+    <w:p>
+      <w:pPr>
+        <w:rPr>
+          <w:lang w:val="en-US"/>
+        </w:rPr>
+      </w:pPr>
     </w:p>
     <w:sectPr>
       <w:pgSz w:w="11906" w:h="16838"/>
@@ -4165,6 +4200,7 @@
   <w:style w:type="character" w:default="1" w:styleId="Carpredefinitoparagrafo">
     <w:name w:val="Default Paragraph Font"/>
     <w:uiPriority w:val="1"/>
+    <w:semiHidden/>
     <w:unhideWhenUsed/>
   </w:style>
   <w:style w:type="table" w:default="1" w:styleId="Tabellanormale">
@@ -4220,6 +4256,18 @@
     <w:rPr>
       <w:color w:val="605E5C"/>
       <w:shd w:val="clear" w:color="auto" w:fill="E1DFDD"/>
+    </w:rPr>
+  </w:style>
+  <w:style w:type="character" w:styleId="Collegamentovisitato">
+    <w:name w:val="FollowedHyperlink"/>
+    <w:basedOn w:val="Carpredefinitoparagrafo"/>
+    <w:uiPriority w:val="99"/>
+    <w:semiHidden/>
+    <w:unhideWhenUsed/>
+    <w:rsid w:val="00F26701"/>
+    <w:rPr>
+      <w:color w:val="954F72" w:themeColor="followedHyperlink"/>
+      <w:u w:val="single"/>
     </w:rPr>
   </w:style>
 </w:styles>

</xml_diff>